<commit_message>
Add design data, diagrams pending
</commit_message>
<xml_diff>
--- a/Final Project Documentation.docx
+++ b/Final Project Documentation.docx
@@ -622,7 +622,7 @@
           <w:r>
             <w:fldChar w:fldCharType="separate"/>
           </w:r>
-          <w:hyperlink w:anchor="_Toc515273304" w:history="1">
+          <w:hyperlink w:anchor="_Toc515311306" w:history="1">
             <w:r>
               <w:rPr>
                 <w:rStyle w:val="Hyperlink"/>
@@ -663,7 +663,7 @@
                 <w:noProof/>
                 <w:webHidden/>
               </w:rPr>
-              <w:instrText xml:space="preserve"> PAGEREF _Toc515273304 \h </w:instrText>
+              <w:instrText xml:space="preserve"> PAGEREF _Toc515311306 \h </w:instrText>
             </w:r>
             <w:r>
               <w:rPr>
@@ -683,7 +683,7 @@
                 <w:noProof/>
                 <w:webHidden/>
               </w:rPr>
-              <w:t>4</w:t>
+              <w:t>5</w:t>
             </w:r>
             <w:r>
               <w:rPr>
@@ -706,7 +706,7 @@
               <w:noProof/>
             </w:rPr>
           </w:pPr>
-          <w:hyperlink w:anchor="_Toc515273305" w:history="1">
+          <w:hyperlink w:anchor="_Toc515311307" w:history="1">
             <w:r>
               <w:rPr>
                 <w:rStyle w:val="Hyperlink"/>
@@ -747,7 +747,7 @@
                 <w:noProof/>
                 <w:webHidden/>
               </w:rPr>
-              <w:instrText xml:space="preserve"> PAGEREF _Toc515273305 \h </w:instrText>
+              <w:instrText xml:space="preserve"> PAGEREF _Toc515311307 \h </w:instrText>
             </w:r>
             <w:r>
               <w:rPr>
@@ -767,7 +767,7 @@
                 <w:noProof/>
                 <w:webHidden/>
               </w:rPr>
-              <w:t>4</w:t>
+              <w:t>5</w:t>
             </w:r>
             <w:r>
               <w:rPr>
@@ -790,7 +790,7 @@
               <w:noProof/>
             </w:rPr>
           </w:pPr>
-          <w:hyperlink w:anchor="_Toc515273306" w:history="1">
+          <w:hyperlink w:anchor="_Toc515311308" w:history="1">
             <w:r>
               <w:rPr>
                 <w:rStyle w:val="Hyperlink"/>
@@ -833,7 +833,7 @@
                 <w:noProof/>
                 <w:webHidden/>
               </w:rPr>
-              <w:instrText xml:space="preserve"> PAGEREF _Toc515273306 \h </w:instrText>
+              <w:instrText xml:space="preserve"> PAGEREF _Toc515311308 \h </w:instrText>
             </w:r>
             <w:r>
               <w:rPr>
@@ -853,7 +853,7 @@
                 <w:noProof/>
                 <w:webHidden/>
               </w:rPr>
-              <w:t>5</w:t>
+              <w:t>6</w:t>
             </w:r>
             <w:r>
               <w:rPr>
@@ -876,7 +876,7 @@
               <w:noProof/>
             </w:rPr>
           </w:pPr>
-          <w:hyperlink w:anchor="_Toc515273307" w:history="1">
+          <w:hyperlink w:anchor="_Toc515311309" w:history="1">
             <w:r>
               <w:rPr>
                 <w:rStyle w:val="Hyperlink"/>
@@ -917,7 +917,7 @@
                 <w:noProof/>
                 <w:webHidden/>
               </w:rPr>
-              <w:instrText xml:space="preserve"> PAGEREF _Toc515273307 \h </w:instrText>
+              <w:instrText xml:space="preserve"> PAGEREF _Toc515311309 \h </w:instrText>
             </w:r>
             <w:r>
               <w:rPr>
@@ -937,7 +937,7 @@
                 <w:noProof/>
                 <w:webHidden/>
               </w:rPr>
-              <w:t>5</w:t>
+              <w:t>6</w:t>
             </w:r>
             <w:r>
               <w:rPr>
@@ -959,7 +959,7 @@
               <w:noProof/>
             </w:rPr>
           </w:pPr>
-          <w:hyperlink w:anchor="_Toc515273308" w:history="1">
+          <w:hyperlink w:anchor="_Toc515311310" w:history="1">
             <w:r>
               <w:rPr>
                 <w:rStyle w:val="Hyperlink"/>
@@ -1000,7 +1000,7 @@
                 <w:noProof/>
                 <w:webHidden/>
               </w:rPr>
-              <w:instrText xml:space="preserve"> PAGEREF _Toc515273308 \h </w:instrText>
+              <w:instrText xml:space="preserve"> PAGEREF _Toc515311310 \h </w:instrText>
             </w:r>
             <w:r>
               <w:rPr>
@@ -1020,7 +1020,7 @@
                 <w:noProof/>
                 <w:webHidden/>
               </w:rPr>
-              <w:t>5</w:t>
+              <w:t>6</w:t>
             </w:r>
             <w:r>
               <w:rPr>
@@ -1042,7 +1042,7 @@
               <w:noProof/>
             </w:rPr>
           </w:pPr>
-          <w:hyperlink w:anchor="_Toc515273309" w:history="1">
+          <w:hyperlink w:anchor="_Toc515311311" w:history="1">
             <w:r>
               <w:rPr>
                 <w:rStyle w:val="Hyperlink"/>
@@ -1083,7 +1083,7 @@
                 <w:noProof/>
                 <w:webHidden/>
               </w:rPr>
-              <w:instrText xml:space="preserve"> PAGEREF _Toc515273309 \h </w:instrText>
+              <w:instrText xml:space="preserve"> PAGEREF _Toc515311311 \h </w:instrText>
             </w:r>
             <w:r>
               <w:rPr>
@@ -1103,7 +1103,7 @@
                 <w:noProof/>
                 <w:webHidden/>
               </w:rPr>
-              <w:t>5</w:t>
+              <w:t>6</w:t>
             </w:r>
             <w:r>
               <w:rPr>
@@ -1125,7 +1125,7 @@
               <w:noProof/>
             </w:rPr>
           </w:pPr>
-          <w:hyperlink w:anchor="_Toc515273310" w:history="1">
+          <w:hyperlink w:anchor="_Toc515311312" w:history="1">
             <w:r>
               <w:rPr>
                 <w:rStyle w:val="Hyperlink"/>
@@ -1166,7 +1166,7 @@
                 <w:noProof/>
                 <w:webHidden/>
               </w:rPr>
-              <w:instrText xml:space="preserve"> PAGEREF _Toc515273310 \h </w:instrText>
+              <w:instrText xml:space="preserve"> PAGEREF _Toc515311312 \h </w:instrText>
             </w:r>
             <w:r>
               <w:rPr>
@@ -1186,7 +1186,7 @@
                 <w:noProof/>
                 <w:webHidden/>
               </w:rPr>
-              <w:t>5</w:t>
+              <w:t>6</w:t>
             </w:r>
             <w:r>
               <w:rPr>
@@ -1209,7 +1209,7 @@
               <w:noProof/>
             </w:rPr>
           </w:pPr>
-          <w:hyperlink w:anchor="_Toc515273311" w:history="1">
+          <w:hyperlink w:anchor="_Toc515311313" w:history="1">
             <w:r>
               <w:rPr>
                 <w:rStyle w:val="Hyperlink"/>
@@ -1253,7 +1253,7 @@
                 <w:noProof/>
                 <w:webHidden/>
               </w:rPr>
-              <w:instrText xml:space="preserve"> PAGEREF _Toc515273311 \h </w:instrText>
+              <w:instrText xml:space="preserve"> PAGEREF _Toc515311313 \h </w:instrText>
             </w:r>
             <w:r>
               <w:rPr>
@@ -1273,7 +1273,7 @@
                 <w:noProof/>
                 <w:webHidden/>
               </w:rPr>
-              <w:t>5</w:t>
+              <w:t>6</w:t>
             </w:r>
             <w:r>
               <w:rPr>
@@ -1296,7 +1296,7 @@
               <w:noProof/>
             </w:rPr>
           </w:pPr>
-          <w:hyperlink w:anchor="_Toc515273312" w:history="1">
+          <w:hyperlink w:anchor="_Toc515311314" w:history="1">
             <w:r>
               <w:rPr>
                 <w:rStyle w:val="Hyperlink"/>
@@ -1339,7 +1339,7 @@
                 <w:noProof/>
                 <w:webHidden/>
               </w:rPr>
-              <w:instrText xml:space="preserve"> PAGEREF _Toc515273312 \h </w:instrText>
+              <w:instrText xml:space="preserve"> PAGEREF _Toc515311314 \h </w:instrText>
             </w:r>
             <w:r>
               <w:rPr>
@@ -1359,7 +1359,7 @@
                 <w:noProof/>
                 <w:webHidden/>
               </w:rPr>
-              <w:t>6</w:t>
+              <w:t>7</w:t>
             </w:r>
             <w:r>
               <w:rPr>
@@ -1382,7 +1382,7 @@
               <w:noProof/>
             </w:rPr>
           </w:pPr>
-          <w:hyperlink w:anchor="_Toc515273313" w:history="1">
+          <w:hyperlink w:anchor="_Toc515311315" w:history="1">
             <w:r>
               <w:rPr>
                 <w:rStyle w:val="Hyperlink"/>
@@ -1425,7 +1425,7 @@
                 <w:noProof/>
                 <w:webHidden/>
               </w:rPr>
-              <w:instrText xml:space="preserve"> PAGEREF _Toc515273313 \h </w:instrText>
+              <w:instrText xml:space="preserve"> PAGEREF _Toc515311315 \h </w:instrText>
             </w:r>
             <w:r>
               <w:rPr>
@@ -1445,7 +1445,7 @@
                 <w:noProof/>
                 <w:webHidden/>
               </w:rPr>
-              <w:t>7</w:t>
+              <w:t>8</w:t>
             </w:r>
             <w:r>
               <w:rPr>
@@ -1468,7 +1468,7 @@
               <w:noProof/>
             </w:rPr>
           </w:pPr>
-          <w:hyperlink w:anchor="_Toc515273314" w:history="1">
+          <w:hyperlink w:anchor="_Toc515311316" w:history="1">
             <w:r>
               <w:rPr>
                 <w:rStyle w:val="Hyperlink"/>
@@ -1511,7 +1511,7 @@
                 <w:noProof/>
                 <w:webHidden/>
               </w:rPr>
-              <w:instrText xml:space="preserve"> PAGEREF _Toc515273314 \h </w:instrText>
+              <w:instrText xml:space="preserve"> PAGEREF _Toc515311316 \h </w:instrText>
             </w:r>
             <w:r>
               <w:rPr>
@@ -1531,7 +1531,7 @@
                 <w:noProof/>
                 <w:webHidden/>
               </w:rPr>
-              <w:t>8</w:t>
+              <w:t>9</w:t>
             </w:r>
             <w:r>
               <w:rPr>
@@ -1554,7 +1554,7 @@
               <w:noProof/>
             </w:rPr>
           </w:pPr>
-          <w:hyperlink w:anchor="_Toc515273315" w:history="1">
+          <w:hyperlink w:anchor="_Toc515311317" w:history="1">
             <w:r>
               <w:rPr>
                 <w:rStyle w:val="Hyperlink"/>
@@ -1595,7 +1595,7 @@
                 <w:noProof/>
                 <w:webHidden/>
               </w:rPr>
-              <w:instrText xml:space="preserve"> PAGEREF _Toc515273315 \h </w:instrText>
+              <w:instrText xml:space="preserve"> PAGEREF _Toc515311317 \h </w:instrText>
             </w:r>
             <w:r>
               <w:rPr>
@@ -1615,7 +1615,7 @@
                 <w:noProof/>
                 <w:webHidden/>
               </w:rPr>
-              <w:t>8</w:t>
+              <w:t>9</w:t>
             </w:r>
             <w:r>
               <w:rPr>
@@ -1638,7 +1638,7 @@
               <w:noProof/>
             </w:rPr>
           </w:pPr>
-          <w:hyperlink w:anchor="_Toc515273316" w:history="1">
+          <w:hyperlink w:anchor="_Toc515311318" w:history="1">
             <w:r>
               <w:rPr>
                 <w:rStyle w:val="Hyperlink"/>
@@ -1681,7 +1681,7 @@
                 <w:noProof/>
                 <w:webHidden/>
               </w:rPr>
-              <w:instrText xml:space="preserve"> PAGEREF _Toc515273316 \h </w:instrText>
+              <w:instrText xml:space="preserve"> PAGEREF _Toc515311318 \h </w:instrText>
             </w:r>
             <w:r>
               <w:rPr>
@@ -1701,7 +1701,7 @@
                 <w:noProof/>
                 <w:webHidden/>
               </w:rPr>
-              <w:t>8</w:t>
+              <w:t>9</w:t>
             </w:r>
             <w:r>
               <w:rPr>
@@ -1723,7 +1723,7 @@
               <w:noProof/>
             </w:rPr>
           </w:pPr>
-          <w:hyperlink w:anchor="_Toc515273317" w:history="1">
+          <w:hyperlink w:anchor="_Toc515311319" w:history="1">
             <w:r>
               <w:rPr>
                 <w:rStyle w:val="Hyperlink"/>
@@ -1764,7 +1764,7 @@
                 <w:noProof/>
                 <w:webHidden/>
               </w:rPr>
-              <w:instrText xml:space="preserve"> PAGEREF _Toc515273317 \h </w:instrText>
+              <w:instrText xml:space="preserve"> PAGEREF _Toc515311319 \h </w:instrText>
             </w:r>
             <w:r>
               <w:rPr>
@@ -1784,7 +1784,7 @@
                 <w:noProof/>
                 <w:webHidden/>
               </w:rPr>
-              <w:t>8</w:t>
+              <w:t>9</w:t>
             </w:r>
             <w:r>
               <w:rPr>
@@ -1806,7 +1806,7 @@
               <w:noProof/>
             </w:rPr>
           </w:pPr>
-          <w:hyperlink w:anchor="_Toc515273318" w:history="1">
+          <w:hyperlink w:anchor="_Toc515311320" w:history="1">
             <w:r>
               <w:rPr>
                 <w:rStyle w:val="Hyperlink"/>
@@ -1847,7 +1847,7 @@
                 <w:noProof/>
                 <w:webHidden/>
               </w:rPr>
-              <w:instrText xml:space="preserve"> PAGEREF _Toc515273318 \h </w:instrText>
+              <w:instrText xml:space="preserve"> PAGEREF _Toc515311320 \h </w:instrText>
             </w:r>
             <w:r>
               <w:rPr>
@@ -1867,7 +1867,7 @@
                 <w:noProof/>
                 <w:webHidden/>
               </w:rPr>
-              <w:t>8</w:t>
+              <w:t>9</w:t>
             </w:r>
             <w:r>
               <w:rPr>
@@ -1889,7 +1889,7 @@
               <w:noProof/>
             </w:rPr>
           </w:pPr>
-          <w:hyperlink w:anchor="_Toc515273319" w:history="1">
+          <w:hyperlink w:anchor="_Toc515311321" w:history="1">
             <w:r>
               <w:rPr>
                 <w:rStyle w:val="Hyperlink"/>
@@ -1930,7 +1930,7 @@
                 <w:noProof/>
                 <w:webHidden/>
               </w:rPr>
-              <w:instrText xml:space="preserve"> PAGEREF _Toc515273319 \h </w:instrText>
+              <w:instrText xml:space="preserve"> PAGEREF _Toc515311321 \h </w:instrText>
             </w:r>
             <w:r>
               <w:rPr>
@@ -1950,7 +1950,7 @@
                 <w:noProof/>
                 <w:webHidden/>
               </w:rPr>
-              <w:t>10</w:t>
+              <w:t>11</w:t>
             </w:r>
             <w:r>
               <w:rPr>
@@ -1973,7 +1973,7 @@
               <w:noProof/>
             </w:rPr>
           </w:pPr>
-          <w:hyperlink w:anchor="_Toc515273320" w:history="1">
+          <w:hyperlink w:anchor="_Toc515311322" w:history="1">
             <w:r>
               <w:rPr>
                 <w:rStyle w:val="Hyperlink"/>
@@ -2014,7 +2014,7 @@
                 <w:noProof/>
                 <w:webHidden/>
               </w:rPr>
-              <w:instrText xml:space="preserve"> PAGEREF _Toc515273320 \h </w:instrText>
+              <w:instrText xml:space="preserve"> PAGEREF _Toc515311322 \h </w:instrText>
             </w:r>
             <w:r>
               <w:rPr>
@@ -2034,7 +2034,7 @@
                 <w:noProof/>
                 <w:webHidden/>
               </w:rPr>
-              <w:t>11</w:t>
+              <w:t>12</w:t>
             </w:r>
             <w:r>
               <w:rPr>
@@ -2056,7 +2056,7 @@
               <w:noProof/>
             </w:rPr>
           </w:pPr>
-          <w:hyperlink w:anchor="_Toc515273321" w:history="1">
+          <w:hyperlink w:anchor="_Toc515311323" w:history="1">
             <w:r>
               <w:rPr>
                 <w:rStyle w:val="Hyperlink"/>
@@ -2097,7 +2097,7 @@
                 <w:noProof/>
                 <w:webHidden/>
               </w:rPr>
-              <w:instrText xml:space="preserve"> PAGEREF _Toc515273321 \h </w:instrText>
+              <w:instrText xml:space="preserve"> PAGEREF _Toc515311323 \h </w:instrText>
             </w:r>
             <w:r>
               <w:rPr>
@@ -2117,7 +2117,7 @@
                 <w:noProof/>
                 <w:webHidden/>
               </w:rPr>
-              <w:t>11</w:t>
+              <w:t>12</w:t>
             </w:r>
             <w:r>
               <w:rPr>
@@ -2139,7 +2139,7 @@
               <w:noProof/>
             </w:rPr>
           </w:pPr>
-          <w:hyperlink w:anchor="_Toc515273322" w:history="1">
+          <w:hyperlink w:anchor="_Toc515311324" w:history="1">
             <w:r>
               <w:rPr>
                 <w:rStyle w:val="Hyperlink"/>
@@ -2182,7 +2182,7 @@
                 <w:noProof/>
                 <w:webHidden/>
               </w:rPr>
-              <w:instrText xml:space="preserve"> PAGEREF _Toc515273322 \h </w:instrText>
+              <w:instrText xml:space="preserve"> PAGEREF _Toc515311324 \h </w:instrText>
             </w:r>
             <w:r>
               <w:rPr>
@@ -2202,7 +2202,7 @@
                 <w:noProof/>
                 <w:webHidden/>
               </w:rPr>
-              <w:t>11</w:t>
+              <w:t>12</w:t>
             </w:r>
             <w:r>
               <w:rPr>
@@ -2224,7 +2224,7 @@
               <w:noProof/>
             </w:rPr>
           </w:pPr>
-          <w:hyperlink w:anchor="_Toc515273323" w:history="1">
+          <w:hyperlink w:anchor="_Toc515311325" w:history="1">
             <w:r>
               <w:rPr>
                 <w:rStyle w:val="Hyperlink"/>
@@ -2267,7 +2267,7 @@
                 <w:noProof/>
                 <w:webHidden/>
               </w:rPr>
-              <w:instrText xml:space="preserve"> PAGEREF _Toc515273323 \h </w:instrText>
+              <w:instrText xml:space="preserve"> PAGEREF _Toc515311325 \h </w:instrText>
             </w:r>
             <w:r>
               <w:rPr>
@@ -2287,7 +2287,7 @@
                 <w:noProof/>
                 <w:webHidden/>
               </w:rPr>
-              <w:t>11</w:t>
+              <w:t>12</w:t>
             </w:r>
             <w:r>
               <w:rPr>
@@ -2309,7 +2309,7 @@
               <w:noProof/>
             </w:rPr>
           </w:pPr>
-          <w:hyperlink w:anchor="_Toc515273324" w:history="1">
+          <w:hyperlink w:anchor="_Toc515311326" w:history="1">
             <w:r>
               <w:rPr>
                 <w:rStyle w:val="Hyperlink"/>
@@ -2352,7 +2352,7 @@
                 <w:noProof/>
                 <w:webHidden/>
               </w:rPr>
-              <w:instrText xml:space="preserve"> PAGEREF _Toc515273324 \h </w:instrText>
+              <w:instrText xml:space="preserve"> PAGEREF _Toc515311326 \h </w:instrText>
             </w:r>
             <w:r>
               <w:rPr>
@@ -2372,7 +2372,7 @@
                 <w:noProof/>
                 <w:webHidden/>
               </w:rPr>
-              <w:t>12</w:t>
+              <w:t>13</w:t>
             </w:r>
             <w:r>
               <w:rPr>
@@ -2395,7 +2395,7 @@
               <w:noProof/>
             </w:rPr>
           </w:pPr>
-          <w:hyperlink w:anchor="_Toc515273325" w:history="1">
+          <w:hyperlink w:anchor="_Toc515311327" w:history="1">
             <w:r>
               <w:rPr>
                 <w:rStyle w:val="Hyperlink"/>
@@ -2436,7 +2436,7 @@
                 <w:noProof/>
                 <w:webHidden/>
               </w:rPr>
-              <w:instrText xml:space="preserve"> PAGEREF _Toc515273325 \h </w:instrText>
+              <w:instrText xml:space="preserve"> PAGEREF _Toc515311327 \h </w:instrText>
             </w:r>
             <w:r>
               <w:rPr>
@@ -2456,7 +2456,7 @@
                 <w:noProof/>
                 <w:webHidden/>
               </w:rPr>
-              <w:t>12</w:t>
+              <w:t>13</w:t>
             </w:r>
             <w:r>
               <w:rPr>
@@ -2478,7 +2478,7 @@
               <w:noProof/>
             </w:rPr>
           </w:pPr>
-          <w:hyperlink w:anchor="_Toc515273326" w:history="1">
+          <w:hyperlink w:anchor="_Toc515311328" w:history="1">
             <w:r>
               <w:rPr>
                 <w:rStyle w:val="Hyperlink"/>
@@ -2519,7 +2519,7 @@
                 <w:noProof/>
                 <w:webHidden/>
               </w:rPr>
-              <w:instrText xml:space="preserve"> PAGEREF _Toc515273326 \h </w:instrText>
+              <w:instrText xml:space="preserve"> PAGEREF _Toc515311328 \h </w:instrText>
             </w:r>
             <w:r>
               <w:rPr>
@@ -2539,7 +2539,7 @@
                 <w:noProof/>
                 <w:webHidden/>
               </w:rPr>
-              <w:t>12</w:t>
+              <w:t>13</w:t>
             </w:r>
             <w:r>
               <w:rPr>
@@ -2561,7 +2561,7 @@
               <w:noProof/>
             </w:rPr>
           </w:pPr>
-          <w:hyperlink w:anchor="_Toc515273327" w:history="1">
+          <w:hyperlink w:anchor="_Toc515311329" w:history="1">
             <w:r>
               <w:rPr>
                 <w:rStyle w:val="Hyperlink"/>
@@ -2602,7 +2602,7 @@
                 <w:noProof/>
                 <w:webHidden/>
               </w:rPr>
-              <w:instrText xml:space="preserve"> PAGEREF _Toc515273327 \h </w:instrText>
+              <w:instrText xml:space="preserve"> PAGEREF _Toc515311329 \h </w:instrText>
             </w:r>
             <w:r>
               <w:rPr>
@@ -2622,7 +2622,7 @@
                 <w:noProof/>
                 <w:webHidden/>
               </w:rPr>
-              <w:t>16</w:t>
+              <w:t>17</w:t>
             </w:r>
             <w:r>
               <w:rPr>
@@ -2645,7 +2645,7 @@
               <w:noProof/>
             </w:rPr>
           </w:pPr>
-          <w:hyperlink w:anchor="_Toc515273328" w:history="1">
+          <w:hyperlink w:anchor="_Toc515311330" w:history="1">
             <w:r>
               <w:rPr>
                 <w:rStyle w:val="Hyperlink"/>
@@ -2686,7 +2686,7 @@
                 <w:noProof/>
                 <w:webHidden/>
               </w:rPr>
-              <w:instrText xml:space="preserve"> PAGEREF _Toc515273328 \h </w:instrText>
+              <w:instrText xml:space="preserve"> PAGEREF _Toc515311330 \h </w:instrText>
             </w:r>
             <w:r>
               <w:rPr>
@@ -2706,7 +2706,7 @@
                 <w:noProof/>
                 <w:webHidden/>
               </w:rPr>
-              <w:t>16</w:t>
+              <w:t>17</w:t>
             </w:r>
             <w:r>
               <w:rPr>
@@ -2728,7 +2728,7 @@
               <w:noProof/>
             </w:rPr>
           </w:pPr>
-          <w:hyperlink w:anchor="_Toc515273329" w:history="1">
+          <w:hyperlink w:anchor="_Toc515311331" w:history="1">
             <w:r>
               <w:rPr>
                 <w:rStyle w:val="Hyperlink"/>
@@ -2769,7 +2769,7 @@
                 <w:noProof/>
                 <w:webHidden/>
               </w:rPr>
-              <w:instrText xml:space="preserve"> PAGEREF _Toc515273329 \h </w:instrText>
+              <w:instrText xml:space="preserve"> PAGEREF _Toc515311331 \h </w:instrText>
             </w:r>
             <w:r>
               <w:rPr>
@@ -2789,7 +2789,7 @@
                 <w:noProof/>
                 <w:webHidden/>
               </w:rPr>
-              <w:t>16</w:t>
+              <w:t>17</w:t>
             </w:r>
             <w:r>
               <w:rPr>
@@ -2811,7 +2811,7 @@
               <w:noProof/>
             </w:rPr>
           </w:pPr>
-          <w:hyperlink w:anchor="_Toc515273330" w:history="1">
+          <w:hyperlink w:anchor="_Toc515311332" w:history="1">
             <w:r>
               <w:rPr>
                 <w:rStyle w:val="Hyperlink"/>
@@ -2852,7 +2852,7 @@
                 <w:noProof/>
                 <w:webHidden/>
               </w:rPr>
-              <w:instrText xml:space="preserve"> PAGEREF _Toc515273330 \h </w:instrText>
+              <w:instrText xml:space="preserve"> PAGEREF _Toc515311332 \h </w:instrText>
             </w:r>
             <w:r>
               <w:rPr>
@@ -2872,7 +2872,7 @@
                 <w:noProof/>
                 <w:webHidden/>
               </w:rPr>
-              <w:t>16</w:t>
+              <w:t>17</w:t>
             </w:r>
             <w:r>
               <w:rPr>
@@ -2895,7 +2895,7 @@
               <w:noProof/>
             </w:rPr>
           </w:pPr>
-          <w:hyperlink w:anchor="_Toc515273331" w:history="1">
+          <w:hyperlink w:anchor="_Toc515311333" w:history="1">
             <w:r>
               <w:rPr>
                 <w:rStyle w:val="Hyperlink"/>
@@ -2938,7 +2938,7 @@
                 <w:noProof/>
                 <w:webHidden/>
               </w:rPr>
-              <w:instrText xml:space="preserve"> PAGEREF _Toc515273331 \h </w:instrText>
+              <w:instrText xml:space="preserve"> PAGEREF _Toc515311333 \h </w:instrText>
             </w:r>
             <w:r>
               <w:rPr>
@@ -2958,7 +2958,7 @@
                 <w:noProof/>
                 <w:webHidden/>
               </w:rPr>
-              <w:t>18</w:t>
+              <w:t>19</w:t>
             </w:r>
             <w:r>
               <w:rPr>
@@ -2980,7 +2980,7 @@
               <w:noProof/>
             </w:rPr>
           </w:pPr>
-          <w:hyperlink w:anchor="_Toc515273332" w:history="1">
+          <w:hyperlink w:anchor="_Toc515311334" w:history="1">
             <w:r>
               <w:rPr>
                 <w:rStyle w:val="Hyperlink"/>
@@ -3023,7 +3023,7 @@
                 <w:noProof/>
                 <w:webHidden/>
               </w:rPr>
-              <w:instrText xml:space="preserve"> PAGEREF _Toc515273332 \h </w:instrText>
+              <w:instrText xml:space="preserve"> PAGEREF _Toc515311334 \h </w:instrText>
             </w:r>
             <w:r>
               <w:rPr>
@@ -3043,7 +3043,7 @@
                 <w:noProof/>
                 <w:webHidden/>
               </w:rPr>
-              <w:t>18</w:t>
+              <w:t>19</w:t>
             </w:r>
             <w:r>
               <w:rPr>
@@ -3065,7 +3065,7 @@
               <w:noProof/>
             </w:rPr>
           </w:pPr>
-          <w:hyperlink w:anchor="_Toc515273333" w:history="1">
+          <w:hyperlink w:anchor="_Toc515311335" w:history="1">
             <w:r>
               <w:rPr>
                 <w:rStyle w:val="Hyperlink"/>
@@ -3108,7 +3108,7 @@
                 <w:noProof/>
                 <w:webHidden/>
               </w:rPr>
-              <w:instrText xml:space="preserve"> PAGEREF _Toc515273333 \h </w:instrText>
+              <w:instrText xml:space="preserve"> PAGEREF _Toc515311335 \h </w:instrText>
             </w:r>
             <w:r>
               <w:rPr>
@@ -3128,7 +3128,7 @@
                 <w:noProof/>
                 <w:webHidden/>
               </w:rPr>
-              <w:t>19</w:t>
+              <w:t>20</w:t>
             </w:r>
             <w:r>
               <w:rPr>
@@ -3150,7 +3150,7 @@
               <w:noProof/>
             </w:rPr>
           </w:pPr>
-          <w:hyperlink w:anchor="_Toc515273334" w:history="1">
+          <w:hyperlink w:anchor="_Toc515311336" w:history="1">
             <w:r>
               <w:rPr>
                 <w:rStyle w:val="Hyperlink"/>
@@ -3194,7 +3194,7 @@
                 <w:noProof/>
                 <w:webHidden/>
               </w:rPr>
-              <w:instrText xml:space="preserve"> PAGEREF _Toc515273334 \h </w:instrText>
+              <w:instrText xml:space="preserve"> PAGEREF _Toc515311336 \h </w:instrText>
             </w:r>
             <w:r>
               <w:rPr>
@@ -3214,7 +3214,7 @@
                 <w:noProof/>
                 <w:webHidden/>
               </w:rPr>
-              <w:t>20</w:t>
+              <w:t>21</w:t>
             </w:r>
             <w:r>
               <w:rPr>
@@ -3237,7 +3237,7 @@
               <w:noProof/>
             </w:rPr>
           </w:pPr>
-          <w:hyperlink w:anchor="_Toc515273335" w:history="1">
+          <w:hyperlink w:anchor="_Toc515311337" w:history="1">
             <w:r>
               <w:rPr>
                 <w:rStyle w:val="Hyperlink"/>
@@ -3280,7 +3280,7 @@
                 <w:noProof/>
                 <w:webHidden/>
               </w:rPr>
-              <w:instrText xml:space="preserve"> PAGEREF _Toc515273335 \h </w:instrText>
+              <w:instrText xml:space="preserve"> PAGEREF _Toc515311337 \h </w:instrText>
             </w:r>
             <w:r>
               <w:rPr>
@@ -3300,7 +3300,7 @@
                 <w:noProof/>
                 <w:webHidden/>
               </w:rPr>
-              <w:t>21</w:t>
+              <w:t>22</w:t>
             </w:r>
             <w:r>
               <w:rPr>
@@ -3323,7 +3323,7 @@
               <w:noProof/>
             </w:rPr>
           </w:pPr>
-          <w:hyperlink w:anchor="_Toc515273336" w:history="1">
+          <w:hyperlink w:anchor="_Toc515311338" w:history="1">
             <w:r>
               <w:rPr>
                 <w:rStyle w:val="Hyperlink"/>
@@ -3364,7 +3364,7 @@
                 <w:noProof/>
                 <w:webHidden/>
               </w:rPr>
-              <w:instrText xml:space="preserve"> PAGEREF _Toc515273336 \h </w:instrText>
+              <w:instrText xml:space="preserve"> PAGEREF _Toc515311338 \h </w:instrText>
             </w:r>
             <w:r>
               <w:rPr>
@@ -3384,7 +3384,7 @@
                 <w:noProof/>
                 <w:webHidden/>
               </w:rPr>
-              <w:t>22</w:t>
+              <w:t>23</w:t>
             </w:r>
             <w:r>
               <w:rPr>
@@ -3407,7 +3407,7 @@
               <w:noProof/>
             </w:rPr>
           </w:pPr>
-          <w:hyperlink w:anchor="_Toc515273337" w:history="1">
+          <w:hyperlink w:anchor="_Toc515311339" w:history="1">
             <w:r>
               <w:rPr>
                 <w:rStyle w:val="Hyperlink"/>
@@ -3448,7 +3448,7 @@
                 <w:noProof/>
                 <w:webHidden/>
               </w:rPr>
-              <w:instrText xml:space="preserve"> PAGEREF _Toc515273337 \h </w:instrText>
+              <w:instrText xml:space="preserve"> PAGEREF _Toc515311339 \h </w:instrText>
             </w:r>
             <w:r>
               <w:rPr>
@@ -3468,7 +3468,7 @@
                 <w:noProof/>
                 <w:webHidden/>
               </w:rPr>
-              <w:t>22</w:t>
+              <w:t>23</w:t>
             </w:r>
             <w:r>
               <w:rPr>
@@ -3491,7 +3491,7 @@
               <w:noProof/>
             </w:rPr>
           </w:pPr>
-          <w:hyperlink w:anchor="_Toc515273338" w:history="1">
+          <w:hyperlink w:anchor="_Toc515311340" w:history="1">
             <w:r>
               <w:rPr>
                 <w:rStyle w:val="Hyperlink"/>
@@ -3532,7 +3532,7 @@
                 <w:noProof/>
                 <w:webHidden/>
               </w:rPr>
-              <w:instrText xml:space="preserve"> PAGEREF _Toc515273338 \h </w:instrText>
+              <w:instrText xml:space="preserve"> PAGEREF _Toc515311340 \h </w:instrText>
             </w:r>
             <w:r>
               <w:rPr>
@@ -3552,7 +3552,7 @@
                 <w:noProof/>
                 <w:webHidden/>
               </w:rPr>
-              <w:t>22</w:t>
+              <w:t>23</w:t>
             </w:r>
             <w:r>
               <w:rPr>
@@ -3575,7 +3575,7 @@
               <w:noProof/>
             </w:rPr>
           </w:pPr>
-          <w:hyperlink w:anchor="_Toc515273339" w:history="1">
+          <w:hyperlink w:anchor="_Toc515311341" w:history="1">
             <w:r>
               <w:rPr>
                 <w:rStyle w:val="Hyperlink"/>
@@ -3616,7 +3616,7 @@
                 <w:noProof/>
                 <w:webHidden/>
               </w:rPr>
-              <w:instrText xml:space="preserve"> PAGEREF _Toc515273339 \h </w:instrText>
+              <w:instrText xml:space="preserve"> PAGEREF _Toc515311341 \h </w:instrText>
             </w:r>
             <w:r>
               <w:rPr>
@@ -3636,7 +3636,7 @@
                 <w:noProof/>
                 <w:webHidden/>
               </w:rPr>
-              <w:t>22</w:t>
+              <w:t>23</w:t>
             </w:r>
             <w:r>
               <w:rPr>
@@ -3658,7 +3658,7 @@
               <w:noProof/>
             </w:rPr>
           </w:pPr>
-          <w:hyperlink w:anchor="_Toc515273340" w:history="1">
+          <w:hyperlink w:anchor="_Toc515311342" w:history="1">
             <w:r>
               <w:rPr>
                 <w:rStyle w:val="Hyperlink"/>
@@ -3700,7 +3700,7 @@
                 <w:noProof/>
                 <w:webHidden/>
               </w:rPr>
-              <w:instrText xml:space="preserve"> PAGEREF _Toc515273340 \h </w:instrText>
+              <w:instrText xml:space="preserve"> PAGEREF _Toc515311342 \h </w:instrText>
             </w:r>
             <w:r>
               <w:rPr>
@@ -3720,7 +3720,7 @@
                 <w:noProof/>
                 <w:webHidden/>
               </w:rPr>
-              <w:t>22</w:t>
+              <w:t>23</w:t>
             </w:r>
             <w:r>
               <w:rPr>
@@ -3742,7 +3742,7 @@
               <w:noProof/>
             </w:rPr>
           </w:pPr>
-          <w:hyperlink w:anchor="_Toc515273341" w:history="1">
+          <w:hyperlink w:anchor="_Toc515311343" w:history="1">
             <w:r>
               <w:rPr>
                 <w:rStyle w:val="Hyperlink"/>
@@ -3783,7 +3783,7 @@
                 <w:noProof/>
                 <w:webHidden/>
               </w:rPr>
-              <w:instrText xml:space="preserve"> PAGEREF _Toc515273341 \h </w:instrText>
+              <w:instrText xml:space="preserve"> PAGEREF _Toc515311343 \h </w:instrText>
             </w:r>
             <w:r>
               <w:rPr>
@@ -3803,7 +3803,7 @@
                 <w:noProof/>
                 <w:webHidden/>
               </w:rPr>
-              <w:t>22</w:t>
+              <w:t>23</w:t>
             </w:r>
             <w:r>
               <w:rPr>
@@ -3826,7 +3826,7 @@
               <w:noProof/>
             </w:rPr>
           </w:pPr>
-          <w:hyperlink w:anchor="_Toc515273342" w:history="1">
+          <w:hyperlink w:anchor="_Toc515311344" w:history="1">
             <w:r>
               <w:rPr>
                 <w:rStyle w:val="Hyperlink"/>
@@ -3883,7 +3883,7 @@
                 <w:noProof/>
                 <w:webHidden/>
               </w:rPr>
-              <w:instrText xml:space="preserve"> PAGEREF _Toc515273342 \h </w:instrText>
+              <w:instrText xml:space="preserve"> PAGEREF _Toc515311344 \h </w:instrText>
             </w:r>
             <w:r>
               <w:rPr>
@@ -3903,7 +3903,7 @@
                 <w:noProof/>
                 <w:webHidden/>
               </w:rPr>
-              <w:t>23</w:t>
+              <w:t>24</w:t>
             </w:r>
             <w:r>
               <w:rPr>
@@ -3925,7 +3925,7 @@
               <w:noProof/>
             </w:rPr>
           </w:pPr>
-          <w:hyperlink w:anchor="_Toc515273343" w:history="1">
+          <w:hyperlink w:anchor="_Toc515311345" w:history="1">
             <w:r>
               <w:rPr>
                 <w:rStyle w:val="Hyperlink"/>
@@ -3966,7 +3966,7 @@
                 <w:noProof/>
                 <w:webHidden/>
               </w:rPr>
-              <w:instrText xml:space="preserve"> PAGEREF _Toc515273343 \h </w:instrText>
+              <w:instrText xml:space="preserve"> PAGEREF _Toc515311345 \h </w:instrText>
             </w:r>
             <w:r>
               <w:rPr>
@@ -3986,7 +3986,7 @@
                 <w:noProof/>
                 <w:webHidden/>
               </w:rPr>
-              <w:t>23</w:t>
+              <w:t>24</w:t>
             </w:r>
             <w:r>
               <w:rPr>
@@ -4009,7 +4009,7 @@
               <w:noProof/>
             </w:rPr>
           </w:pPr>
-          <w:hyperlink w:anchor="_Toc515273344" w:history="1">
+          <w:hyperlink w:anchor="_Toc515311346" w:history="1">
             <w:r>
               <w:rPr>
                 <w:rStyle w:val="Hyperlink"/>
@@ -4050,7 +4050,7 @@
                 <w:noProof/>
                 <w:webHidden/>
               </w:rPr>
-              <w:instrText xml:space="preserve"> PAGEREF _Toc515273344 \h </w:instrText>
+              <w:instrText xml:space="preserve"> PAGEREF _Toc515311346 \h </w:instrText>
             </w:r>
             <w:r>
               <w:rPr>
@@ -4070,7 +4070,7 @@
                 <w:noProof/>
                 <w:webHidden/>
               </w:rPr>
-              <w:t>24</w:t>
+              <w:t>25</w:t>
             </w:r>
             <w:r>
               <w:rPr>
@@ -4093,7 +4093,7 @@
               <w:noProof/>
             </w:rPr>
           </w:pPr>
-          <w:hyperlink w:anchor="_Toc515273345" w:history="1">
+          <w:hyperlink w:anchor="_Toc515311347" w:history="1">
             <w:r>
               <w:rPr>
                 <w:rStyle w:val="Hyperlink"/>
@@ -4134,7 +4134,7 @@
                 <w:noProof/>
                 <w:webHidden/>
               </w:rPr>
-              <w:instrText xml:space="preserve"> PAGEREF _Toc515273345 \h </w:instrText>
+              <w:instrText xml:space="preserve"> PAGEREF _Toc515311347 \h </w:instrText>
             </w:r>
             <w:r>
               <w:rPr>
@@ -4154,7 +4154,7 @@
                 <w:noProof/>
                 <w:webHidden/>
               </w:rPr>
-              <w:t>24</w:t>
+              <w:t>25</w:t>
             </w:r>
             <w:r>
               <w:rPr>
@@ -4177,7 +4177,7 @@
               <w:noProof/>
             </w:rPr>
           </w:pPr>
-          <w:hyperlink w:anchor="_Toc515273346" w:history="1">
+          <w:hyperlink w:anchor="_Toc515311348" w:history="1">
             <w:r>
               <w:rPr>
                 <w:rStyle w:val="Hyperlink"/>
@@ -4218,7 +4218,7 @@
                 <w:noProof/>
                 <w:webHidden/>
               </w:rPr>
-              <w:instrText xml:space="preserve"> PAGEREF _Toc515273346 \h </w:instrText>
+              <w:instrText xml:space="preserve"> PAGEREF _Toc515311348 \h </w:instrText>
             </w:r>
             <w:r>
               <w:rPr>
@@ -4238,7 +4238,7 @@
                 <w:noProof/>
                 <w:webHidden/>
               </w:rPr>
-              <w:t>24</w:t>
+              <w:t>25</w:t>
             </w:r>
             <w:r>
               <w:rPr>
@@ -4261,7 +4261,7 @@
               <w:noProof/>
             </w:rPr>
           </w:pPr>
-          <w:hyperlink w:anchor="_Toc515273347" w:history="1">
+          <w:hyperlink w:anchor="_Toc515311349" w:history="1">
             <w:r>
               <w:rPr>
                 <w:rStyle w:val="Hyperlink"/>
@@ -4302,7 +4302,7 @@
                 <w:noProof/>
                 <w:webHidden/>
               </w:rPr>
-              <w:instrText xml:space="preserve"> PAGEREF _Toc515273347 \h </w:instrText>
+              <w:instrText xml:space="preserve"> PAGEREF _Toc515311349 \h </w:instrText>
             </w:r>
             <w:r>
               <w:rPr>
@@ -4322,7 +4322,7 @@
                 <w:noProof/>
                 <w:webHidden/>
               </w:rPr>
-              <w:t>24</w:t>
+              <w:t>25</w:t>
             </w:r>
             <w:r>
               <w:rPr>
@@ -4345,7 +4345,7 @@
               <w:noProof/>
             </w:rPr>
           </w:pPr>
-          <w:hyperlink w:anchor="_Toc515273348" w:history="1">
+          <w:hyperlink w:anchor="_Toc515311350" w:history="1">
             <w:r>
               <w:rPr>
                 <w:rStyle w:val="Hyperlink"/>
@@ -4386,7 +4386,7 @@
                 <w:noProof/>
                 <w:webHidden/>
               </w:rPr>
-              <w:instrText xml:space="preserve"> PAGEREF _Toc515273348 \h </w:instrText>
+              <w:instrText xml:space="preserve"> PAGEREF _Toc515311350 \h </w:instrText>
             </w:r>
             <w:r>
               <w:rPr>
@@ -4406,7 +4406,7 @@
                 <w:noProof/>
                 <w:webHidden/>
               </w:rPr>
-              <w:t>24</w:t>
+              <w:t>25</w:t>
             </w:r>
             <w:r>
               <w:rPr>
@@ -4429,7 +4429,7 @@
               <w:noProof/>
             </w:rPr>
           </w:pPr>
-          <w:hyperlink w:anchor="_Toc515273349" w:history="1">
+          <w:hyperlink w:anchor="_Toc515311351" w:history="1">
             <w:r>
               <w:rPr>
                 <w:rStyle w:val="Hyperlink"/>
@@ -4470,7 +4470,7 @@
                 <w:noProof/>
                 <w:webHidden/>
               </w:rPr>
-              <w:instrText xml:space="preserve"> PAGEREF _Toc515273349 \h </w:instrText>
+              <w:instrText xml:space="preserve"> PAGEREF _Toc515311351 \h </w:instrText>
             </w:r>
             <w:r>
               <w:rPr>
@@ -4490,7 +4490,7 @@
                 <w:noProof/>
                 <w:webHidden/>
               </w:rPr>
-              <w:t>25</w:t>
+              <w:t>26</w:t>
             </w:r>
             <w:r>
               <w:rPr>
@@ -4512,7 +4512,7 @@
               <w:noProof/>
             </w:rPr>
           </w:pPr>
-          <w:hyperlink w:anchor="_Toc515273350" w:history="1">
+          <w:hyperlink w:anchor="_Toc515311352" w:history="1">
             <w:r>
               <w:rPr>
                 <w:rStyle w:val="Hyperlink"/>
@@ -4553,7 +4553,7 @@
                 <w:noProof/>
                 <w:webHidden/>
               </w:rPr>
-              <w:instrText xml:space="preserve"> PAGEREF _Toc515273350 \h </w:instrText>
+              <w:instrText xml:space="preserve"> PAGEREF _Toc515311352 \h </w:instrText>
             </w:r>
             <w:r>
               <w:rPr>
@@ -4573,7 +4573,7 @@
                 <w:noProof/>
                 <w:webHidden/>
               </w:rPr>
-              <w:t>25</w:t>
+              <w:t>26</w:t>
             </w:r>
             <w:r>
               <w:rPr>
@@ -4595,7 +4595,7 @@
               <w:noProof/>
             </w:rPr>
           </w:pPr>
-          <w:hyperlink w:anchor="_Toc515273351" w:history="1">
+          <w:hyperlink w:anchor="_Toc515311353" w:history="1">
             <w:r>
               <w:rPr>
                 <w:rStyle w:val="Hyperlink"/>
@@ -4636,7 +4636,7 @@
                 <w:noProof/>
                 <w:webHidden/>
               </w:rPr>
-              <w:instrText xml:space="preserve"> PAGEREF _Toc515273351 \h </w:instrText>
+              <w:instrText xml:space="preserve"> PAGEREF _Toc515311353 \h </w:instrText>
             </w:r>
             <w:r>
               <w:rPr>
@@ -4656,7 +4656,7 @@
                 <w:noProof/>
                 <w:webHidden/>
               </w:rPr>
-              <w:t>25</w:t>
+              <w:t>26</w:t>
             </w:r>
             <w:r>
               <w:rPr>
@@ -4678,7 +4678,7 @@
               <w:noProof/>
             </w:rPr>
           </w:pPr>
-          <w:hyperlink w:anchor="_Toc515273352" w:history="1">
+          <w:hyperlink w:anchor="_Toc515311354" w:history="1">
             <w:r>
               <w:rPr>
                 <w:rStyle w:val="Hyperlink"/>
@@ -4719,7 +4719,7 @@
                 <w:noProof/>
                 <w:webHidden/>
               </w:rPr>
-              <w:instrText xml:space="preserve"> PAGEREF _Toc515273352 \h </w:instrText>
+              <w:instrText xml:space="preserve"> PAGEREF _Toc515311354 \h </w:instrText>
             </w:r>
             <w:r>
               <w:rPr>
@@ -4739,7 +4739,7 @@
                 <w:noProof/>
                 <w:webHidden/>
               </w:rPr>
-              <w:t>25</w:t>
+              <w:t>26</w:t>
             </w:r>
             <w:r>
               <w:rPr>
@@ -4761,7 +4761,7 @@
               <w:noProof/>
             </w:rPr>
           </w:pPr>
-          <w:hyperlink w:anchor="_Toc515273353" w:history="1">
+          <w:hyperlink w:anchor="_Toc515311355" w:history="1">
             <w:r>
               <w:rPr>
                 <w:rStyle w:val="Hyperlink"/>
@@ -4802,7 +4802,7 @@
                 <w:noProof/>
                 <w:webHidden/>
               </w:rPr>
-              <w:instrText xml:space="preserve"> PAGEREF _Toc515273353 \h </w:instrText>
+              <w:instrText xml:space="preserve"> PAGEREF _Toc515311355 \h </w:instrText>
             </w:r>
             <w:r>
               <w:rPr>
@@ -4822,7 +4822,7 @@
                 <w:noProof/>
                 <w:webHidden/>
               </w:rPr>
-              <w:t>26</w:t>
+              <w:t>27</w:t>
             </w:r>
             <w:r>
               <w:rPr>
@@ -4845,7 +4845,7 @@
               <w:noProof/>
             </w:rPr>
           </w:pPr>
-          <w:hyperlink w:anchor="_Toc515273354" w:history="1">
+          <w:hyperlink w:anchor="_Toc515311356" w:history="1">
             <w:r>
               <w:rPr>
                 <w:rStyle w:val="Hyperlink"/>
@@ -4886,7 +4886,7 @@
                 <w:noProof/>
                 <w:webHidden/>
               </w:rPr>
-              <w:instrText xml:space="preserve"> PAGEREF _Toc515273354 \h </w:instrText>
+              <w:instrText xml:space="preserve"> PAGEREF _Toc515311356 \h </w:instrText>
             </w:r>
             <w:r>
               <w:rPr>
@@ -4906,7 +4906,7 @@
                 <w:noProof/>
                 <w:webHidden/>
               </w:rPr>
-              <w:t>26</w:t>
+              <w:t>27</w:t>
             </w:r>
             <w:r>
               <w:rPr>
@@ -4928,7 +4928,7 @@
               <w:noProof/>
             </w:rPr>
           </w:pPr>
-          <w:hyperlink w:anchor="_Toc515273355" w:history="1">
+          <w:hyperlink w:anchor="_Toc515311357" w:history="1">
             <w:r>
               <w:rPr>
                 <w:rStyle w:val="Hyperlink"/>
@@ -4969,7 +4969,7 @@
                 <w:noProof/>
                 <w:webHidden/>
               </w:rPr>
-              <w:instrText xml:space="preserve"> PAGEREF _Toc515273355 \h </w:instrText>
+              <w:instrText xml:space="preserve"> PAGEREF _Toc515311357 \h </w:instrText>
             </w:r>
             <w:r>
               <w:rPr>
@@ -4989,7 +4989,7 @@
                 <w:noProof/>
                 <w:webHidden/>
               </w:rPr>
-              <w:t>26</w:t>
+              <w:t>27</w:t>
             </w:r>
             <w:r>
               <w:rPr>
@@ -5011,7 +5011,7 @@
               <w:noProof/>
             </w:rPr>
           </w:pPr>
-          <w:hyperlink w:anchor="_Toc515273356" w:history="1">
+          <w:hyperlink w:anchor="_Toc515311358" w:history="1">
             <w:r>
               <w:rPr>
                 <w:rStyle w:val="Hyperlink"/>
@@ -5052,7 +5052,7 @@
                 <w:noProof/>
                 <w:webHidden/>
               </w:rPr>
-              <w:instrText xml:space="preserve"> PAGEREF _Toc515273356 \h </w:instrText>
+              <w:instrText xml:space="preserve"> PAGEREF _Toc515311358 \h </w:instrText>
             </w:r>
             <w:r>
               <w:rPr>
@@ -5072,7 +5072,7 @@
                 <w:noProof/>
                 <w:webHidden/>
               </w:rPr>
-              <w:t>26</w:t>
+              <w:t>27</w:t>
             </w:r>
             <w:r>
               <w:rPr>
@@ -5095,7 +5095,7 @@
               <w:noProof/>
             </w:rPr>
           </w:pPr>
-          <w:hyperlink w:anchor="_Toc515273357" w:history="1">
+          <w:hyperlink w:anchor="_Toc515311359" w:history="1">
             <w:r>
               <w:rPr>
                 <w:rStyle w:val="Hyperlink"/>
@@ -5136,7 +5136,7 @@
                 <w:noProof/>
                 <w:webHidden/>
               </w:rPr>
-              <w:instrText xml:space="preserve"> PAGEREF _Toc515273357 \h </w:instrText>
+              <w:instrText xml:space="preserve"> PAGEREF _Toc515311359 \h </w:instrText>
             </w:r>
             <w:r>
               <w:rPr>
@@ -5156,7 +5156,7 @@
                 <w:noProof/>
                 <w:webHidden/>
               </w:rPr>
-              <w:t>28</w:t>
+              <w:t>29</w:t>
             </w:r>
             <w:r>
               <w:rPr>
@@ -5179,7 +5179,7 @@
               <w:noProof/>
             </w:rPr>
           </w:pPr>
-          <w:hyperlink w:anchor="_Toc515273358" w:history="1">
+          <w:hyperlink w:anchor="_Toc515311360" w:history="1">
             <w:r>
               <w:rPr>
                 <w:rStyle w:val="Hyperlink"/>
@@ -5220,7 +5220,7 @@
                 <w:noProof/>
                 <w:webHidden/>
               </w:rPr>
-              <w:instrText xml:space="preserve"> PAGEREF _Toc515273358 \h </w:instrText>
+              <w:instrText xml:space="preserve"> PAGEREF _Toc515311360 \h </w:instrText>
             </w:r>
             <w:r>
               <w:rPr>
@@ -5240,7 +5240,758 @@
                 <w:noProof/>
                 <w:webHidden/>
               </w:rPr>
-              <w:t>28</w:t>
+              <w:t>29</w:t>
+            </w:r>
+            <w:r>
+              <w:rPr>
+                <w:noProof/>
+                <w:webHidden/>
+              </w:rPr>
+              <w:fldChar w:fldCharType="end"/>
+            </w:r>
+          </w:hyperlink>
+        </w:p>
+        <w:p>
+          <w:pPr>
+            <w:pStyle w:val="TOC2"/>
+            <w:tabs>
+              <w:tab w:val="left" w:pos="880"/>
+              <w:tab w:val="right" w:leader="dot" w:pos="9350"/>
+            </w:tabs>
+            <w:rPr>
+              <w:rFonts w:asciiTheme="minorHAnsi" w:eastAsiaTheme="minorEastAsia" w:hAnsiTheme="minorHAnsi" w:cstheme="minorBidi"/>
+              <w:noProof/>
+            </w:rPr>
+          </w:pPr>
+          <w:hyperlink w:anchor="_Toc515311361" w:history="1">
+            <w:r>
+              <w:rPr>
+                <w:rStyle w:val="Hyperlink"/>
+                <w:noProof/>
+              </w:rPr>
+              <w:t>5.2</w:t>
+            </w:r>
+            <w:r>
+              <w:rPr>
+                <w:rFonts w:asciiTheme="minorHAnsi" w:eastAsiaTheme="minorEastAsia" w:hAnsiTheme="minorHAnsi" w:cstheme="minorBidi"/>
+                <w:noProof/>
+              </w:rPr>
+              <w:tab/>
+            </w:r>
+            <w:r>
+              <w:rPr>
+                <w:rStyle w:val="Hyperlink"/>
+                <w:noProof/>
+              </w:rPr>
+              <w:t>Logical Design</w:t>
+            </w:r>
+            <w:r>
+              <w:rPr>
+                <w:noProof/>
+                <w:webHidden/>
+              </w:rPr>
+              <w:tab/>
+            </w:r>
+            <w:r>
+              <w:rPr>
+                <w:noProof/>
+                <w:webHidden/>
+              </w:rPr>
+              <w:fldChar w:fldCharType="begin"/>
+            </w:r>
+            <w:r>
+              <w:rPr>
+                <w:noProof/>
+                <w:webHidden/>
+              </w:rPr>
+              <w:instrText xml:space="preserve"> PAGEREF _Toc515311361 \h </w:instrText>
+            </w:r>
+            <w:r>
+              <w:rPr>
+                <w:noProof/>
+                <w:webHidden/>
+              </w:rPr>
+            </w:r>
+            <w:r>
+              <w:rPr>
+                <w:noProof/>
+                <w:webHidden/>
+              </w:rPr>
+              <w:fldChar w:fldCharType="separate"/>
+            </w:r>
+            <w:r>
+              <w:rPr>
+                <w:noProof/>
+                <w:webHidden/>
+              </w:rPr>
+              <w:t>29</w:t>
+            </w:r>
+            <w:r>
+              <w:rPr>
+                <w:noProof/>
+                <w:webHidden/>
+              </w:rPr>
+              <w:fldChar w:fldCharType="end"/>
+            </w:r>
+          </w:hyperlink>
+        </w:p>
+        <w:p>
+          <w:pPr>
+            <w:pStyle w:val="TOC3"/>
+            <w:tabs>
+              <w:tab w:val="left" w:pos="1320"/>
+            </w:tabs>
+            <w:rPr>
+              <w:rFonts w:asciiTheme="minorHAnsi" w:eastAsiaTheme="minorEastAsia" w:hAnsiTheme="minorHAnsi" w:cstheme="minorBidi"/>
+              <w:noProof/>
+            </w:rPr>
+          </w:pPr>
+          <w:hyperlink w:anchor="_Toc515311362" w:history="1">
+            <w:r>
+              <w:rPr>
+                <w:rStyle w:val="Hyperlink"/>
+                <w:noProof/>
+              </w:rPr>
+              <w:t>5.2.1</w:t>
+            </w:r>
+            <w:r>
+              <w:rPr>
+                <w:rFonts w:asciiTheme="minorHAnsi" w:eastAsiaTheme="minorEastAsia" w:hAnsiTheme="minorHAnsi" w:cstheme="minorBidi"/>
+                <w:noProof/>
+              </w:rPr>
+              <w:tab/>
+            </w:r>
+            <w:r>
+              <w:rPr>
+                <w:rStyle w:val="Hyperlink"/>
+                <w:noProof/>
+              </w:rPr>
+              <w:t>Data Flow Diagram (DFD)</w:t>
+            </w:r>
+            <w:r>
+              <w:rPr>
+                <w:noProof/>
+                <w:webHidden/>
+              </w:rPr>
+              <w:tab/>
+            </w:r>
+            <w:r>
+              <w:rPr>
+                <w:noProof/>
+                <w:webHidden/>
+              </w:rPr>
+              <w:fldChar w:fldCharType="begin"/>
+            </w:r>
+            <w:r>
+              <w:rPr>
+                <w:noProof/>
+                <w:webHidden/>
+              </w:rPr>
+              <w:instrText xml:space="preserve"> PAGEREF _Toc515311362 \h </w:instrText>
+            </w:r>
+            <w:r>
+              <w:rPr>
+                <w:noProof/>
+                <w:webHidden/>
+              </w:rPr>
+            </w:r>
+            <w:r>
+              <w:rPr>
+                <w:noProof/>
+                <w:webHidden/>
+              </w:rPr>
+              <w:fldChar w:fldCharType="separate"/>
+            </w:r>
+            <w:r>
+              <w:rPr>
+                <w:noProof/>
+                <w:webHidden/>
+              </w:rPr>
+              <w:t>29</w:t>
+            </w:r>
+            <w:r>
+              <w:rPr>
+                <w:noProof/>
+                <w:webHidden/>
+              </w:rPr>
+              <w:fldChar w:fldCharType="end"/>
+            </w:r>
+          </w:hyperlink>
+        </w:p>
+        <w:p>
+          <w:pPr>
+            <w:pStyle w:val="TOC3"/>
+            <w:tabs>
+              <w:tab w:val="left" w:pos="1320"/>
+            </w:tabs>
+            <w:rPr>
+              <w:rFonts w:asciiTheme="minorHAnsi" w:eastAsiaTheme="minorEastAsia" w:hAnsiTheme="minorHAnsi" w:cstheme="minorBidi"/>
+              <w:noProof/>
+            </w:rPr>
+          </w:pPr>
+          <w:hyperlink w:anchor="_Toc515311363" w:history="1">
+            <w:r>
+              <w:rPr>
+                <w:rStyle w:val="Hyperlink"/>
+                <w:noProof/>
+              </w:rPr>
+              <w:t>5.2.2</w:t>
+            </w:r>
+            <w:r>
+              <w:rPr>
+                <w:rFonts w:asciiTheme="minorHAnsi" w:eastAsiaTheme="minorEastAsia" w:hAnsiTheme="minorHAnsi" w:cstheme="minorBidi"/>
+                <w:noProof/>
+              </w:rPr>
+              <w:tab/>
+            </w:r>
+            <w:r>
+              <w:rPr>
+                <w:rStyle w:val="Hyperlink"/>
+                <w:noProof/>
+              </w:rPr>
+              <w:t>Activity Diagram</w:t>
+            </w:r>
+            <w:r>
+              <w:rPr>
+                <w:noProof/>
+                <w:webHidden/>
+              </w:rPr>
+              <w:tab/>
+            </w:r>
+            <w:r>
+              <w:rPr>
+                <w:noProof/>
+                <w:webHidden/>
+              </w:rPr>
+              <w:fldChar w:fldCharType="begin"/>
+            </w:r>
+            <w:r>
+              <w:rPr>
+                <w:noProof/>
+                <w:webHidden/>
+              </w:rPr>
+              <w:instrText xml:space="preserve"> PAGEREF _Toc515311363 \h </w:instrText>
+            </w:r>
+            <w:r>
+              <w:rPr>
+                <w:noProof/>
+                <w:webHidden/>
+              </w:rPr>
+            </w:r>
+            <w:r>
+              <w:rPr>
+                <w:noProof/>
+                <w:webHidden/>
+              </w:rPr>
+              <w:fldChar w:fldCharType="separate"/>
+            </w:r>
+            <w:r>
+              <w:rPr>
+                <w:noProof/>
+                <w:webHidden/>
+              </w:rPr>
+              <w:t>29</w:t>
+            </w:r>
+            <w:r>
+              <w:rPr>
+                <w:noProof/>
+                <w:webHidden/>
+              </w:rPr>
+              <w:fldChar w:fldCharType="end"/>
+            </w:r>
+          </w:hyperlink>
+        </w:p>
+        <w:p>
+          <w:pPr>
+            <w:pStyle w:val="TOC3"/>
+            <w:tabs>
+              <w:tab w:val="left" w:pos="1320"/>
+            </w:tabs>
+            <w:rPr>
+              <w:rFonts w:asciiTheme="minorHAnsi" w:eastAsiaTheme="minorEastAsia" w:hAnsiTheme="minorHAnsi" w:cstheme="minorBidi"/>
+              <w:noProof/>
+            </w:rPr>
+          </w:pPr>
+          <w:hyperlink w:anchor="_Toc515311364" w:history="1">
+            <w:r>
+              <w:rPr>
+                <w:rStyle w:val="Hyperlink"/>
+                <w:noProof/>
+              </w:rPr>
+              <w:t>5.2.3</w:t>
+            </w:r>
+            <w:r>
+              <w:rPr>
+                <w:rFonts w:asciiTheme="minorHAnsi" w:eastAsiaTheme="minorEastAsia" w:hAnsiTheme="minorHAnsi" w:cstheme="minorBidi"/>
+                <w:noProof/>
+              </w:rPr>
+              <w:tab/>
+            </w:r>
+            <w:r>
+              <w:rPr>
+                <w:rStyle w:val="Hyperlink"/>
+                <w:noProof/>
+              </w:rPr>
+              <w:t>Use Case Diagram</w:t>
+            </w:r>
+            <w:r>
+              <w:rPr>
+                <w:noProof/>
+                <w:webHidden/>
+              </w:rPr>
+              <w:tab/>
+            </w:r>
+            <w:r>
+              <w:rPr>
+                <w:noProof/>
+                <w:webHidden/>
+              </w:rPr>
+              <w:fldChar w:fldCharType="begin"/>
+            </w:r>
+            <w:r>
+              <w:rPr>
+                <w:noProof/>
+                <w:webHidden/>
+              </w:rPr>
+              <w:instrText xml:space="preserve"> PAGEREF _Toc515311364 \h </w:instrText>
+            </w:r>
+            <w:r>
+              <w:rPr>
+                <w:noProof/>
+                <w:webHidden/>
+              </w:rPr>
+            </w:r>
+            <w:r>
+              <w:rPr>
+                <w:noProof/>
+                <w:webHidden/>
+              </w:rPr>
+              <w:fldChar w:fldCharType="separate"/>
+            </w:r>
+            <w:r>
+              <w:rPr>
+                <w:noProof/>
+                <w:webHidden/>
+              </w:rPr>
+              <w:t>29</w:t>
+            </w:r>
+            <w:r>
+              <w:rPr>
+                <w:noProof/>
+                <w:webHidden/>
+              </w:rPr>
+              <w:fldChar w:fldCharType="end"/>
+            </w:r>
+          </w:hyperlink>
+        </w:p>
+        <w:p>
+          <w:pPr>
+            <w:pStyle w:val="TOC3"/>
+            <w:tabs>
+              <w:tab w:val="left" w:pos="1320"/>
+            </w:tabs>
+            <w:rPr>
+              <w:rFonts w:asciiTheme="minorHAnsi" w:eastAsiaTheme="minorEastAsia" w:hAnsiTheme="minorHAnsi" w:cstheme="minorBidi"/>
+              <w:noProof/>
+            </w:rPr>
+          </w:pPr>
+          <w:hyperlink w:anchor="_Toc515311365" w:history="1">
+            <w:r>
+              <w:rPr>
+                <w:rStyle w:val="Hyperlink"/>
+                <w:noProof/>
+              </w:rPr>
+              <w:t>5.2.4</w:t>
+            </w:r>
+            <w:r>
+              <w:rPr>
+                <w:rFonts w:asciiTheme="minorHAnsi" w:eastAsiaTheme="minorEastAsia" w:hAnsiTheme="minorHAnsi" w:cstheme="minorBidi"/>
+                <w:noProof/>
+              </w:rPr>
+              <w:tab/>
+            </w:r>
+            <w:r>
+              <w:rPr>
+                <w:rStyle w:val="Hyperlink"/>
+                <w:noProof/>
+              </w:rPr>
+              <w:t>Class Diagrams</w:t>
+            </w:r>
+            <w:r>
+              <w:rPr>
+                <w:noProof/>
+                <w:webHidden/>
+              </w:rPr>
+              <w:tab/>
+            </w:r>
+            <w:r>
+              <w:rPr>
+                <w:noProof/>
+                <w:webHidden/>
+              </w:rPr>
+              <w:fldChar w:fldCharType="begin"/>
+            </w:r>
+            <w:r>
+              <w:rPr>
+                <w:noProof/>
+                <w:webHidden/>
+              </w:rPr>
+              <w:instrText xml:space="preserve"> PAGEREF _Toc515311365 \h </w:instrText>
+            </w:r>
+            <w:r>
+              <w:rPr>
+                <w:noProof/>
+                <w:webHidden/>
+              </w:rPr>
+            </w:r>
+            <w:r>
+              <w:rPr>
+                <w:noProof/>
+                <w:webHidden/>
+              </w:rPr>
+              <w:fldChar w:fldCharType="separate"/>
+            </w:r>
+            <w:r>
+              <w:rPr>
+                <w:noProof/>
+                <w:webHidden/>
+              </w:rPr>
+              <w:t>29</w:t>
+            </w:r>
+            <w:r>
+              <w:rPr>
+                <w:noProof/>
+                <w:webHidden/>
+              </w:rPr>
+              <w:fldChar w:fldCharType="end"/>
+            </w:r>
+          </w:hyperlink>
+        </w:p>
+        <w:p>
+          <w:pPr>
+            <w:pStyle w:val="TOC3"/>
+            <w:tabs>
+              <w:tab w:val="left" w:pos="1320"/>
+            </w:tabs>
+            <w:rPr>
+              <w:rFonts w:asciiTheme="minorHAnsi" w:eastAsiaTheme="minorEastAsia" w:hAnsiTheme="minorHAnsi" w:cstheme="minorBidi"/>
+              <w:noProof/>
+            </w:rPr>
+          </w:pPr>
+          <w:hyperlink w:anchor="_Toc515311366" w:history="1">
+            <w:r>
+              <w:rPr>
+                <w:rStyle w:val="Hyperlink"/>
+                <w:noProof/>
+              </w:rPr>
+              <w:t>5.2.5</w:t>
+            </w:r>
+            <w:r>
+              <w:rPr>
+                <w:rFonts w:asciiTheme="minorHAnsi" w:eastAsiaTheme="minorEastAsia" w:hAnsiTheme="minorHAnsi" w:cstheme="minorBidi"/>
+                <w:noProof/>
+              </w:rPr>
+              <w:tab/>
+            </w:r>
+            <w:r>
+              <w:rPr>
+                <w:rStyle w:val="Hyperlink"/>
+                <w:noProof/>
+              </w:rPr>
+              <w:t>Entity Relationship Diagram (ERD)</w:t>
+            </w:r>
+            <w:r>
+              <w:rPr>
+                <w:noProof/>
+                <w:webHidden/>
+              </w:rPr>
+              <w:tab/>
+            </w:r>
+            <w:r>
+              <w:rPr>
+                <w:noProof/>
+                <w:webHidden/>
+              </w:rPr>
+              <w:fldChar w:fldCharType="begin"/>
+            </w:r>
+            <w:r>
+              <w:rPr>
+                <w:noProof/>
+                <w:webHidden/>
+              </w:rPr>
+              <w:instrText xml:space="preserve"> PAGEREF _Toc515311366 \h </w:instrText>
+            </w:r>
+            <w:r>
+              <w:rPr>
+                <w:noProof/>
+                <w:webHidden/>
+              </w:rPr>
+            </w:r>
+            <w:r>
+              <w:rPr>
+                <w:noProof/>
+                <w:webHidden/>
+              </w:rPr>
+              <w:fldChar w:fldCharType="separate"/>
+            </w:r>
+            <w:r>
+              <w:rPr>
+                <w:noProof/>
+                <w:webHidden/>
+              </w:rPr>
+              <w:t>30</w:t>
+            </w:r>
+            <w:r>
+              <w:rPr>
+                <w:noProof/>
+                <w:webHidden/>
+              </w:rPr>
+              <w:fldChar w:fldCharType="end"/>
+            </w:r>
+          </w:hyperlink>
+        </w:p>
+        <w:p>
+          <w:pPr>
+            <w:pStyle w:val="TOC2"/>
+            <w:tabs>
+              <w:tab w:val="left" w:pos="880"/>
+              <w:tab w:val="right" w:leader="dot" w:pos="9350"/>
+            </w:tabs>
+            <w:rPr>
+              <w:rFonts w:asciiTheme="minorHAnsi" w:eastAsiaTheme="minorEastAsia" w:hAnsiTheme="minorHAnsi" w:cstheme="minorBidi"/>
+              <w:noProof/>
+            </w:rPr>
+          </w:pPr>
+          <w:hyperlink w:anchor="_Toc515311367" w:history="1">
+            <w:r>
+              <w:rPr>
+                <w:rStyle w:val="Hyperlink"/>
+                <w:noProof/>
+              </w:rPr>
+              <w:t>5.3</w:t>
+            </w:r>
+            <w:r>
+              <w:rPr>
+                <w:rFonts w:asciiTheme="minorHAnsi" w:eastAsiaTheme="minorEastAsia" w:hAnsiTheme="minorHAnsi" w:cstheme="minorBidi"/>
+                <w:noProof/>
+              </w:rPr>
+              <w:tab/>
+            </w:r>
+            <w:r>
+              <w:rPr>
+                <w:rStyle w:val="Hyperlink"/>
+                <w:noProof/>
+              </w:rPr>
+              <w:t>Physical Design</w:t>
+            </w:r>
+            <w:r>
+              <w:rPr>
+                <w:noProof/>
+                <w:webHidden/>
+              </w:rPr>
+              <w:tab/>
+            </w:r>
+            <w:r>
+              <w:rPr>
+                <w:noProof/>
+                <w:webHidden/>
+              </w:rPr>
+              <w:fldChar w:fldCharType="begin"/>
+            </w:r>
+            <w:r>
+              <w:rPr>
+                <w:noProof/>
+                <w:webHidden/>
+              </w:rPr>
+              <w:instrText xml:space="preserve"> PAGEREF _Toc515311367 \h </w:instrText>
+            </w:r>
+            <w:r>
+              <w:rPr>
+                <w:noProof/>
+                <w:webHidden/>
+              </w:rPr>
+            </w:r>
+            <w:r>
+              <w:rPr>
+                <w:noProof/>
+                <w:webHidden/>
+              </w:rPr>
+              <w:fldChar w:fldCharType="separate"/>
+            </w:r>
+            <w:r>
+              <w:rPr>
+                <w:noProof/>
+                <w:webHidden/>
+              </w:rPr>
+              <w:t>30</w:t>
+            </w:r>
+            <w:r>
+              <w:rPr>
+                <w:noProof/>
+                <w:webHidden/>
+              </w:rPr>
+              <w:fldChar w:fldCharType="end"/>
+            </w:r>
+          </w:hyperlink>
+        </w:p>
+        <w:p>
+          <w:pPr>
+            <w:pStyle w:val="TOC3"/>
+            <w:tabs>
+              <w:tab w:val="left" w:pos="1320"/>
+            </w:tabs>
+            <w:rPr>
+              <w:rFonts w:asciiTheme="minorHAnsi" w:eastAsiaTheme="minorEastAsia" w:hAnsiTheme="minorHAnsi" w:cstheme="minorBidi"/>
+              <w:noProof/>
+            </w:rPr>
+          </w:pPr>
+          <w:hyperlink w:anchor="_Toc515311368" w:history="1">
+            <w:r>
+              <w:rPr>
+                <w:rStyle w:val="Hyperlink"/>
+                <w:noProof/>
+              </w:rPr>
+              <w:t>5.3.1</w:t>
+            </w:r>
+            <w:r>
+              <w:rPr>
+                <w:rFonts w:asciiTheme="minorHAnsi" w:eastAsiaTheme="minorEastAsia" w:hAnsiTheme="minorHAnsi" w:cstheme="minorBidi"/>
+                <w:noProof/>
+              </w:rPr>
+              <w:tab/>
+            </w:r>
+            <w:r>
+              <w:rPr>
+                <w:rStyle w:val="Hyperlink"/>
+                <w:noProof/>
+              </w:rPr>
+              <w:t>User Interface Design</w:t>
+            </w:r>
+            <w:r>
+              <w:rPr>
+                <w:noProof/>
+                <w:webHidden/>
+              </w:rPr>
+              <w:tab/>
+            </w:r>
+            <w:r>
+              <w:rPr>
+                <w:noProof/>
+                <w:webHidden/>
+              </w:rPr>
+              <w:fldChar w:fldCharType="begin"/>
+            </w:r>
+            <w:r>
+              <w:rPr>
+                <w:noProof/>
+                <w:webHidden/>
+              </w:rPr>
+              <w:instrText xml:space="preserve"> PAGEREF _Toc515311368 \h </w:instrText>
+            </w:r>
+            <w:r>
+              <w:rPr>
+                <w:noProof/>
+                <w:webHidden/>
+              </w:rPr>
+            </w:r>
+            <w:r>
+              <w:rPr>
+                <w:noProof/>
+                <w:webHidden/>
+              </w:rPr>
+              <w:fldChar w:fldCharType="separate"/>
+            </w:r>
+            <w:r>
+              <w:rPr>
+                <w:noProof/>
+                <w:webHidden/>
+              </w:rPr>
+              <w:t>30</w:t>
+            </w:r>
+            <w:r>
+              <w:rPr>
+                <w:noProof/>
+                <w:webHidden/>
+              </w:rPr>
+              <w:fldChar w:fldCharType="end"/>
+            </w:r>
+          </w:hyperlink>
+        </w:p>
+        <w:p>
+          <w:pPr>
+            <w:pStyle w:val="TOC2"/>
+            <w:tabs>
+              <w:tab w:val="left" w:pos="880"/>
+              <w:tab w:val="right" w:leader="dot" w:pos="9350"/>
+            </w:tabs>
+            <w:rPr>
+              <w:rFonts w:asciiTheme="minorHAnsi" w:eastAsiaTheme="minorEastAsia" w:hAnsiTheme="minorHAnsi" w:cstheme="minorBidi"/>
+              <w:noProof/>
+            </w:rPr>
+          </w:pPr>
+          <w:hyperlink w:anchor="_Toc515311369" w:history="1">
+            <w:r>
+              <w:rPr>
+                <w:rStyle w:val="Hyperlink"/>
+                <w:noProof/>
+              </w:rPr>
+              <w:t>5.4</w:t>
+            </w:r>
+            <w:r>
+              <w:rPr>
+                <w:rFonts w:asciiTheme="minorHAnsi" w:eastAsiaTheme="minorEastAsia" w:hAnsiTheme="minorHAnsi" w:cstheme="minorBidi"/>
+                <w:noProof/>
+              </w:rPr>
+              <w:tab/>
+            </w:r>
+            <w:r>
+              <w:rPr>
+                <w:rStyle w:val="Hyperlink"/>
+                <w:noProof/>
+                <w:shd w:val="clear" w:color="auto" w:fill="FFFFFF"/>
+              </w:rPr>
+              <w:t>Systems Architecture Design</w:t>
+            </w:r>
+            <w:r>
+              <w:rPr>
+                <w:noProof/>
+                <w:webHidden/>
+              </w:rPr>
+              <w:tab/>
+            </w:r>
+            <w:r>
+              <w:rPr>
+                <w:noProof/>
+                <w:webHidden/>
+              </w:rPr>
+              <w:fldChar w:fldCharType="begin"/>
+            </w:r>
+            <w:r>
+              <w:rPr>
+                <w:noProof/>
+                <w:webHidden/>
+              </w:rPr>
+              <w:instrText xml:space="preserve"> PAGEREF _Toc515311369 \h </w:instrText>
+            </w:r>
+            <w:r>
+              <w:rPr>
+                <w:noProof/>
+                <w:webHidden/>
+              </w:rPr>
+            </w:r>
+            <w:r>
+              <w:rPr>
+                <w:noProof/>
+                <w:webHidden/>
+              </w:rPr>
+              <w:fldChar w:fldCharType="separate"/>
+            </w:r>
+            <w:r>
+              <w:rPr>
+                <w:noProof/>
+                <w:webHidden/>
+              </w:rPr>
+              <w:t>31</w:t>
             </w:r>
             <w:r>
               <w:rPr>
@@ -5306,7 +6057,7 @@
       <w:pPr>
         <w:pStyle w:val="Heading1"/>
       </w:pPr>
-      <w:bookmarkStart w:id="1" w:name="_Toc515273304"/>
+      <w:bookmarkStart w:id="1" w:name="_Toc515311306"/>
       <w:r>
         <w:lastRenderedPageBreak/>
         <w:t>PROJECT PROPOSAL</w:t>
@@ -5324,7 +6075,7 @@
       </w:pPr>
       <w:bookmarkStart w:id="2" w:name="_30j0zll" w:colFirst="0" w:colLast="0"/>
       <w:bookmarkStart w:id="3" w:name="_Toc514917525"/>
-      <w:bookmarkStart w:id="4" w:name="_Toc515273305"/>
+      <w:bookmarkStart w:id="4" w:name="_Toc515311307"/>
       <w:bookmarkEnd w:id="2"/>
       <w:r>
         <w:t>Background/ Introduction</w:t>
@@ -5587,7 +6338,7 @@
       </w:pPr>
       <w:bookmarkStart w:id="5" w:name="_1fob9te" w:colFirst="0" w:colLast="0"/>
       <w:bookmarkStart w:id="6" w:name="_Toc514917526"/>
-      <w:bookmarkStart w:id="7" w:name="_Toc515273306"/>
+      <w:bookmarkStart w:id="7" w:name="_Toc515311308"/>
       <w:bookmarkEnd w:id="5"/>
       <w:r>
         <w:rPr>
@@ -5722,7 +6473,7 @@
           <w:color w:val="FF0000"/>
         </w:rPr>
       </w:pPr>
-      <w:bookmarkStart w:id="8" w:name="_Toc515273307"/>
+      <w:bookmarkStart w:id="8" w:name="_Toc515311309"/>
       <w:r>
         <w:t>Objectives</w:t>
       </w:r>
@@ -5734,7 +6485,7 @@
       </w:pPr>
       <w:bookmarkStart w:id="9" w:name="_2et92p0" w:colFirst="0" w:colLast="0"/>
       <w:bookmarkStart w:id="10" w:name="_Toc514917527"/>
-      <w:bookmarkStart w:id="11" w:name="_Toc515273308"/>
+      <w:bookmarkStart w:id="11" w:name="_Toc515311310"/>
       <w:bookmarkEnd w:id="9"/>
       <w:r>
         <w:t xml:space="preserve">Main </w:t>
@@ -5795,7 +6546,7 @@
       <w:pPr>
         <w:pStyle w:val="Heading3"/>
       </w:pPr>
-      <w:bookmarkStart w:id="12" w:name="_Toc515273309"/>
+      <w:bookmarkStart w:id="12" w:name="_Toc515311311"/>
       <w:r>
         <w:t>Specific Objectives</w:t>
       </w:r>
@@ -5861,7 +6612,7 @@
       </w:pPr>
       <w:bookmarkStart w:id="13" w:name="_3znysh7" w:colFirst="0" w:colLast="0"/>
       <w:bookmarkStart w:id="14" w:name="_Toc514917528"/>
-      <w:bookmarkStart w:id="15" w:name="_Toc515273310"/>
+      <w:bookmarkStart w:id="15" w:name="_Toc515311312"/>
       <w:bookmarkEnd w:id="13"/>
       <w:r>
         <w:t xml:space="preserve">Research </w:t>
@@ -5991,7 +6742,7 @@
       </w:pPr>
       <w:bookmarkStart w:id="22" w:name="_3dy6vkm" w:colFirst="0" w:colLast="0"/>
       <w:bookmarkStart w:id="23" w:name="_Toc514917529"/>
-      <w:bookmarkStart w:id="24" w:name="_Toc515273311"/>
+      <w:bookmarkStart w:id="24" w:name="_Toc515311313"/>
       <w:bookmarkEnd w:id="22"/>
       <w:r>
         <w:rPr>
@@ -6172,7 +6923,7 @@
         </w:rPr>
       </w:pPr>
       <w:bookmarkStart w:id="25" w:name="_Toc514917530"/>
-      <w:bookmarkStart w:id="26" w:name="_Toc515273312"/>
+      <w:bookmarkStart w:id="26" w:name="_Toc515311314"/>
       <w:r>
         <w:rPr>
           <w:rFonts w:ascii="Times New Roman" w:eastAsia="Times New Roman" w:hAnsi="Times New Roman" w:cs="Times New Roman"/>
@@ -8640,7 +9391,7 @@
       </w:pPr>
       <w:bookmarkStart w:id="27" w:name="_26in1rg" w:colFirst="0" w:colLast="0"/>
       <w:bookmarkStart w:id="28" w:name="_Toc514917531"/>
-      <w:bookmarkStart w:id="29" w:name="_Toc515273313"/>
+      <w:bookmarkStart w:id="29" w:name="_Toc515311315"/>
       <w:bookmarkEnd w:id="27"/>
       <w:r>
         <w:rPr>
@@ -10111,7 +10862,7 @@
           <w:rFonts w:ascii="Times New Roman" w:eastAsia="Times New Roman" w:hAnsi="Times New Roman" w:cs="Times New Roman"/>
         </w:rPr>
       </w:pPr>
-      <w:bookmarkStart w:id="32" w:name="_Toc515273314"/>
+      <w:bookmarkStart w:id="32" w:name="_Toc515311316"/>
       <w:r>
         <w:rPr>
           <w:rFonts w:ascii="Times New Roman" w:eastAsia="Times New Roman" w:hAnsi="Times New Roman" w:cs="Times New Roman"/>
@@ -10126,7 +10877,7 @@
       <w:pPr>
         <w:pStyle w:val="Heading2"/>
       </w:pPr>
-      <w:bookmarkStart w:id="33" w:name="_Toc515273315"/>
+      <w:bookmarkStart w:id="33" w:name="_Toc515311317"/>
       <w:r>
         <w:t>Introduction</w:t>
       </w:r>
@@ -10188,7 +10939,7 @@
         </w:rPr>
       </w:pPr>
       <w:bookmarkStart w:id="34" w:name="_1ksv4uv" w:colFirst="0" w:colLast="0"/>
-      <w:bookmarkStart w:id="35" w:name="_Toc515273316"/>
+      <w:bookmarkStart w:id="35" w:name="_Toc515311318"/>
       <w:bookmarkEnd w:id="34"/>
       <w:r>
         <w:rPr>
@@ -10202,7 +10953,7 @@
       <w:pPr>
         <w:pStyle w:val="Heading3"/>
       </w:pPr>
-      <w:bookmarkStart w:id="36" w:name="_Toc515273317"/>
+      <w:bookmarkStart w:id="36" w:name="_Toc515311319"/>
       <w:r>
         <w:t>Introduction</w:t>
       </w:r>
@@ -10480,7 +11231,7 @@
       <w:pPr>
         <w:pStyle w:val="Heading3"/>
       </w:pPr>
-      <w:bookmarkStart w:id="37" w:name="_Toc515273318"/>
+      <w:bookmarkStart w:id="37" w:name="_Toc515311320"/>
       <w:r>
         <w:t>Sentiment Classification Techniques</w:t>
       </w:r>
@@ -10729,7 +11480,7 @@
       <w:bookmarkStart w:id="38" w:name="_44sinio" w:colFirst="0" w:colLast="0"/>
       <w:bookmarkStart w:id="39" w:name="_2jxsxqh" w:colFirst="0" w:colLast="0"/>
       <w:bookmarkStart w:id="40" w:name="_Toc514917536"/>
-      <w:bookmarkStart w:id="41" w:name="_Toc515273319"/>
+      <w:bookmarkStart w:id="41" w:name="_Toc515311321"/>
       <w:bookmarkEnd w:id="38"/>
       <w:bookmarkEnd w:id="39"/>
       <w:r>
@@ -10831,7 +11582,7 @@
       <w:pPr>
         <w:pStyle w:val="Heading2"/>
       </w:pPr>
-      <w:bookmarkStart w:id="42" w:name="_Toc515273320"/>
+      <w:bookmarkStart w:id="42" w:name="_Toc515311322"/>
       <w:r>
         <w:lastRenderedPageBreak/>
         <w:t>Steps in Sentiment Analysis</w:t>
@@ -10842,7 +11593,7 @@
       <w:pPr>
         <w:pStyle w:val="Heading3"/>
       </w:pPr>
-      <w:bookmarkStart w:id="43" w:name="_Toc515273321"/>
+      <w:bookmarkStart w:id="43" w:name="_Toc515311323"/>
       <w:r>
         <w:t>Data Gathering</w:t>
       </w:r>
@@ -10874,7 +11625,7 @@
         </w:rPr>
       </w:pPr>
       <w:bookmarkStart w:id="44" w:name="_1y810tw" w:colFirst="0" w:colLast="0"/>
-      <w:bookmarkStart w:id="45" w:name="_Toc515273322"/>
+      <w:bookmarkStart w:id="45" w:name="_Toc515311324"/>
       <w:bookmarkEnd w:id="44"/>
       <w:r>
         <w:rPr>
@@ -11018,7 +11769,7 @@
         </w:rPr>
       </w:pPr>
       <w:bookmarkStart w:id="46" w:name="_4i7ojhp" w:colFirst="0" w:colLast="0"/>
-      <w:bookmarkStart w:id="47" w:name="_Toc515273323"/>
+      <w:bookmarkStart w:id="47" w:name="_Toc515311325"/>
       <w:bookmarkEnd w:id="46"/>
       <w:r>
         <w:rPr>
@@ -11123,7 +11874,7 @@
         </w:rPr>
       </w:pPr>
       <w:bookmarkStart w:id="48" w:name="_2xcytpi" w:colFirst="0" w:colLast="0"/>
-      <w:bookmarkStart w:id="49" w:name="_Toc515273324"/>
+      <w:bookmarkStart w:id="49" w:name="_Toc515311326"/>
       <w:bookmarkEnd w:id="48"/>
       <w:r>
         <w:rPr>
@@ -11155,7 +11906,7 @@
       <w:pPr>
         <w:pStyle w:val="Heading2"/>
       </w:pPr>
-      <w:bookmarkStart w:id="50" w:name="_Toc515273325"/>
+      <w:bookmarkStart w:id="50" w:name="_Toc515311327"/>
       <w:r>
         <w:t>Algorithm</w:t>
       </w:r>
@@ -11166,7 +11917,7 @@
         <w:pStyle w:val="Heading3"/>
       </w:pPr>
       <w:bookmarkStart w:id="51" w:name="_147n2zr" w:colFirst="0" w:colLast="0"/>
-      <w:bookmarkStart w:id="52" w:name="_Toc515273326"/>
+      <w:bookmarkStart w:id="52" w:name="_Toc515311328"/>
       <w:bookmarkEnd w:id="51"/>
       <w:r>
         <w:t>Naïve Bayes Classifier</w:t>
@@ -12263,7 +13014,7 @@
         <w:pStyle w:val="Heading3"/>
       </w:pPr>
       <w:bookmarkStart w:id="53" w:name="_3o7alnk" w:colFirst="0" w:colLast="0"/>
-      <w:bookmarkStart w:id="54" w:name="_Toc515273327"/>
+      <w:bookmarkStart w:id="54" w:name="_Toc515311329"/>
       <w:bookmarkEnd w:id="53"/>
       <w:r>
         <w:t>Predicting classifications</w:t>
@@ -12302,7 +13053,7 @@
       <w:pPr>
         <w:pStyle w:val="Heading2"/>
       </w:pPr>
-      <w:bookmarkStart w:id="55" w:name="_Toc515273328"/>
+      <w:bookmarkStart w:id="55" w:name="_Toc515311330"/>
       <w:r>
         <w:t>Stock Prediction</w:t>
       </w:r>
@@ -12312,7 +13063,7 @@
       <w:pPr>
         <w:pStyle w:val="Heading3"/>
       </w:pPr>
-      <w:bookmarkStart w:id="56" w:name="_Toc515273329"/>
+      <w:bookmarkStart w:id="56" w:name="_Toc515311331"/>
       <w:r>
         <w:t>Introduction</w:t>
       </w:r>
@@ -12442,7 +13193,7 @@
       <w:pPr>
         <w:pStyle w:val="Heading3"/>
       </w:pPr>
-      <w:bookmarkStart w:id="57" w:name="_Toc515273330"/>
+      <w:bookmarkStart w:id="57" w:name="_Toc515311332"/>
       <w:r>
         <w:t>Techniques Used in Stock Prediction</w:t>
       </w:r>
@@ -13073,7 +13824,7 @@
           <w:rFonts w:ascii="Times New Roman" w:eastAsia="Times New Roman" w:hAnsi="Times New Roman" w:cs="Times New Roman"/>
         </w:rPr>
       </w:pPr>
-      <w:bookmarkStart w:id="59" w:name="_Toc515273331"/>
+      <w:bookmarkStart w:id="59" w:name="_Toc515311333"/>
       <w:r>
         <w:rPr>
           <w:rFonts w:ascii="Times New Roman" w:eastAsia="Times New Roman" w:hAnsi="Times New Roman" w:cs="Times New Roman"/>
@@ -13090,7 +13841,7 @@
         </w:rPr>
       </w:pPr>
       <w:bookmarkStart w:id="60" w:name="_3as4poj" w:colFirst="0" w:colLast="0"/>
-      <w:bookmarkStart w:id="61" w:name="_Toc515273332"/>
+      <w:bookmarkStart w:id="61" w:name="_Toc515311334"/>
       <w:bookmarkEnd w:id="60"/>
       <w:r>
         <w:rPr>
@@ -13175,7 +13926,7 @@
         </w:rPr>
       </w:pPr>
       <w:bookmarkStart w:id="62" w:name="_1pxezwc" w:colFirst="0" w:colLast="0"/>
-      <w:bookmarkStart w:id="63" w:name="_Toc515273333"/>
+      <w:bookmarkStart w:id="63" w:name="_Toc515311335"/>
       <w:bookmarkEnd w:id="62"/>
       <w:r>
         <w:rPr>
@@ -13287,7 +14038,7 @@
         </w:rPr>
       </w:pPr>
       <w:bookmarkStart w:id="64" w:name="_49x2ik5" w:colFirst="0" w:colLast="0"/>
-      <w:bookmarkStart w:id="65" w:name="_Toc515273334"/>
+      <w:bookmarkStart w:id="65" w:name="_Toc515311336"/>
       <w:bookmarkEnd w:id="64"/>
       <w:r>
         <w:rPr>
@@ -13563,7 +14314,7 @@
           <w:rFonts w:ascii="Times New Roman" w:eastAsia="Times New Roman" w:hAnsi="Times New Roman" w:cs="Times New Roman"/>
         </w:rPr>
       </w:pPr>
-      <w:bookmarkStart w:id="66" w:name="_Toc515273335"/>
+      <w:bookmarkStart w:id="66" w:name="_Toc515311337"/>
       <w:r>
         <w:rPr>
           <w:rFonts w:ascii="Times New Roman" w:eastAsia="Times New Roman" w:hAnsi="Times New Roman" w:cs="Times New Roman"/>
@@ -13611,7 +14362,7 @@
           <w:szCs w:val="32"/>
         </w:rPr>
       </w:pPr>
-      <w:bookmarkStart w:id="67" w:name="_Toc515273336"/>
+      <w:bookmarkStart w:id="67" w:name="_Toc515311338"/>
       <w:r>
         <w:rPr>
           <w:sz w:val="32"/>
@@ -13626,7 +14377,7 @@
       <w:pPr>
         <w:pStyle w:val="Heading2"/>
       </w:pPr>
-      <w:bookmarkStart w:id="68" w:name="_Toc515273337"/>
+      <w:bookmarkStart w:id="68" w:name="_Toc515311339"/>
       <w:r>
         <w:t>Introduction</w:t>
       </w:r>
@@ -13697,12 +14448,12 @@
         </w:rPr>
         <w:t xml:space="preserve"> </w:t>
       </w:r>
-      <w:bookmarkStart w:id="69" w:name="_Toc515273338"/>
     </w:p>
     <w:p>
       <w:pPr>
         <w:pStyle w:val="Heading2"/>
       </w:pPr>
+      <w:bookmarkStart w:id="69" w:name="_Toc515311340"/>
       <w:r>
         <w:t>Research Design</w:t>
       </w:r>
@@ -13806,7 +14557,7 @@
       <w:pPr>
         <w:pStyle w:val="Heading2"/>
       </w:pPr>
-      <w:bookmarkStart w:id="70" w:name="_Toc515273339"/>
+      <w:bookmarkStart w:id="70" w:name="_Toc515311341"/>
       <w:r>
         <w:t>Research Methodology</w:t>
       </w:r>
@@ -13819,7 +14570,7 @@
           <w:rFonts w:ascii="Times New Roman" w:hAnsi="Times New Roman" w:cs="Times New Roman"/>
         </w:rPr>
       </w:pPr>
-      <w:bookmarkStart w:id="71" w:name="_Toc515273340"/>
+      <w:bookmarkStart w:id="71" w:name="_Toc515311342"/>
       <w:r>
         <w:t>Research Methods/ Processes/ Techniques/ Procedure</w:t>
       </w:r>
@@ -13964,7 +14715,7 @@
       <w:pPr>
         <w:pStyle w:val="Heading3"/>
       </w:pPr>
-      <w:bookmarkStart w:id="72" w:name="_Toc515273341"/>
+      <w:bookmarkStart w:id="72" w:name="_Toc515311343"/>
       <w:r>
         <w:t>Data Collection Tools</w:t>
       </w:r>
@@ -14187,7 +14938,7 @@
           <w:rStyle w:val="fontstyle01"/>
         </w:rPr>
       </w:pPr>
-      <w:bookmarkStart w:id="73" w:name="_Toc515273342"/>
+      <w:bookmarkStart w:id="73" w:name="_Toc515311344"/>
       <w:r>
         <w:rPr>
           <w:rStyle w:val="fontstyle01"/>
@@ -14225,7 +14976,7 @@
           <w:color w:val="1E4D78"/>
         </w:rPr>
       </w:pPr>
-      <w:bookmarkStart w:id="74" w:name="_Toc515273343"/>
+      <w:bookmarkStart w:id="74" w:name="_Toc515311345"/>
       <w:r>
         <w:rPr>
           <w:rStyle w:val="fontstyle01"/>
@@ -14490,7 +15241,7 @@
       <w:pPr>
         <w:pStyle w:val="Heading1"/>
       </w:pPr>
-      <w:bookmarkStart w:id="75" w:name="_Toc515273344"/>
+      <w:bookmarkStart w:id="75" w:name="_Toc515311346"/>
       <w:r>
         <w:lastRenderedPageBreak/>
         <w:t>PROJECT SYSTEM ANALYSIS</w:t>
@@ -14501,7 +15252,7 @@
       <w:pPr>
         <w:pStyle w:val="Heading2"/>
       </w:pPr>
-      <w:bookmarkStart w:id="76" w:name="_Toc515273345"/>
+      <w:bookmarkStart w:id="76" w:name="_Toc515311347"/>
       <w:r>
         <w:t>Introduction</w:t>
       </w:r>
@@ -14529,7 +15280,7 @@
       <w:pPr>
         <w:pStyle w:val="Heading2"/>
       </w:pPr>
-      <w:bookmarkStart w:id="77" w:name="_Toc515273346"/>
+      <w:bookmarkStart w:id="77" w:name="_Toc515311348"/>
       <w:r>
         <w:t>System Methodology</w:t>
       </w:r>
@@ -14591,7 +15342,7 @@
       <w:pPr>
         <w:pStyle w:val="Heading2"/>
       </w:pPr>
-      <w:bookmarkStart w:id="78" w:name="_Toc515273347"/>
+      <w:bookmarkStart w:id="78" w:name="_Toc515311349"/>
       <w:r>
         <w:t>Data Sources</w:t>
       </w:r>
@@ -14670,7 +15421,7 @@
         <w:pStyle w:val="Heading2"/>
       </w:pPr>
       <w:bookmarkStart w:id="79" w:name="_Toc514917535"/>
-      <w:bookmarkStart w:id="80" w:name="_Toc515273348"/>
+      <w:bookmarkStart w:id="80" w:name="_Toc515311350"/>
       <w:r>
         <w:t>Challenge in Sentiment Analysis of Twitter Data</w:t>
       </w:r>
@@ -14700,7 +15451,7 @@
       <w:pPr>
         <w:pStyle w:val="Heading2"/>
       </w:pPr>
-      <w:bookmarkStart w:id="81" w:name="_Toc515273349"/>
+      <w:bookmarkStart w:id="81" w:name="_Toc515311351"/>
       <w:r>
         <w:lastRenderedPageBreak/>
         <w:t>Feasibility Study</w:t>
@@ -14754,7 +15505,7 @@
           <w:color w:val="222222"/>
         </w:rPr>
       </w:pPr>
-      <w:bookmarkStart w:id="82" w:name="_Toc515273350"/>
+      <w:bookmarkStart w:id="82" w:name="_Toc515311352"/>
       <w:r>
         <w:t>Technical Feasibility</w:t>
       </w:r>
@@ -14901,7 +15652,7 @@
           <w:color w:val="222222"/>
         </w:rPr>
       </w:pPr>
-      <w:bookmarkStart w:id="83" w:name="_Toc515273351"/>
+      <w:bookmarkStart w:id="83" w:name="_Toc515311353"/>
       <w:r>
         <w:t>Economic Feasibility</w:t>
       </w:r>
@@ -14974,7 +15725,7 @@
           <w:color w:val="222222"/>
         </w:rPr>
       </w:pPr>
-      <w:bookmarkStart w:id="84" w:name="_Toc515273352"/>
+      <w:bookmarkStart w:id="84" w:name="_Toc515311354"/>
       <w:r>
         <w:t>Schedule Feasibility</w:t>
       </w:r>
@@ -15027,7 +15778,7 @@
           <w:color w:val="222222"/>
         </w:rPr>
       </w:pPr>
-      <w:bookmarkStart w:id="85" w:name="_Toc515273353"/>
+      <w:bookmarkStart w:id="85" w:name="_Toc515311355"/>
       <w:r>
         <w:lastRenderedPageBreak/>
         <w:t>Operational Feasibility</w:t>
@@ -15119,7 +15870,7 @@
           <w:color w:val="222222"/>
         </w:rPr>
       </w:pPr>
-      <w:bookmarkStart w:id="86" w:name="_Toc515273354"/>
+      <w:bookmarkStart w:id="86" w:name="_Toc515311356"/>
       <w:r>
         <w:t>System Requirements</w:t>
       </w:r>
@@ -15132,7 +15883,7 @@
           <w:color w:val="222222"/>
         </w:rPr>
       </w:pPr>
-      <w:bookmarkStart w:id="87" w:name="_Toc515273355"/>
+      <w:bookmarkStart w:id="87" w:name="_Toc515311357"/>
       <w:r>
         <w:t>Functional Requirements</w:t>
       </w:r>
@@ -15328,7 +16079,7 @@
           <w:color w:val="222222"/>
         </w:rPr>
       </w:pPr>
-      <w:bookmarkStart w:id="88" w:name="_Toc515273356"/>
+      <w:bookmarkStart w:id="88" w:name="_Toc515311358"/>
       <w:r>
         <w:t>Non Functional Requirements</w:t>
       </w:r>
@@ -15499,7 +16250,7 @@
       <w:pPr>
         <w:pStyle w:val="Heading1"/>
       </w:pPr>
-      <w:bookmarkStart w:id="92" w:name="_Toc515273357"/>
+      <w:bookmarkStart w:id="92" w:name="_Toc515311359"/>
       <w:r>
         <w:lastRenderedPageBreak/>
         <w:t>System Design</w:t>
@@ -15510,7 +16261,7 @@
       <w:pPr>
         <w:pStyle w:val="Heading2"/>
       </w:pPr>
-      <w:bookmarkStart w:id="93" w:name="_Toc515273358"/>
+      <w:bookmarkStart w:id="93" w:name="_Toc515311360"/>
       <w:r>
         <w:t>Introduction</w:t>
       </w:r>
@@ -15559,8 +16310,1003 @@
         </w:rPr>
         <w:t>.</w:t>
       </w:r>
-      <w:bookmarkStart w:id="94" w:name="_GoBack"/>
+    </w:p>
+    <w:p>
+      <w:pPr>
+        <w:pStyle w:val="Heading2"/>
+      </w:pPr>
+      <w:bookmarkStart w:id="94" w:name="_Toc515311361"/>
+      <w:r>
+        <w:t>Logical Design</w:t>
+      </w:r>
       <w:bookmarkEnd w:id="94"/>
+    </w:p>
+    <w:p>
+      <w:pPr>
+        <w:spacing w:line="360" w:lineRule="auto"/>
+        <w:rPr>
+          <w:rFonts w:ascii="Times New Roman" w:hAnsi="Times New Roman" w:cs="Times New Roman"/>
+          <w:sz w:val="24"/>
+          <w:szCs w:val="24"/>
+        </w:rPr>
+      </w:pPr>
+      <w:r>
+        <w:rPr>
+          <w:rFonts w:ascii="Times New Roman" w:hAnsi="Times New Roman" w:cs="Times New Roman"/>
+          <w:sz w:val="24"/>
+          <w:szCs w:val="24"/>
+        </w:rPr>
+        <w:t>The logical design of a system pertains to an abstract representation of the data flows, inputs and outputs of the system</w:t>
+      </w:r>
+      <w:r>
+        <w:rPr>
+          <w:rFonts w:ascii="Times New Roman" w:hAnsi="Times New Roman" w:cs="Times New Roman"/>
+          <w:sz w:val="24"/>
+          <w:szCs w:val="24"/>
+        </w:rPr>
+        <w:t>.</w:t>
+      </w:r>
+    </w:p>
+    <w:p>
+      <w:pPr>
+        <w:pStyle w:val="Heading3"/>
+      </w:pPr>
+      <w:bookmarkStart w:id="95" w:name="_Toc515311362"/>
+      <w:r>
+        <w:t>Data Flow Diagram</w:t>
+      </w:r>
+      <w:r>
+        <w:t xml:space="preserve"> (DFD)</w:t>
+      </w:r>
+      <w:bookmarkEnd w:id="95"/>
+    </w:p>
+    <w:p>
+      <w:pPr>
+        <w:spacing w:line="360" w:lineRule="auto"/>
+        <w:rPr>
+          <w:rFonts w:ascii="Times New Roman" w:hAnsi="Times New Roman" w:cs="Times New Roman"/>
+          <w:sz w:val="24"/>
+          <w:szCs w:val="24"/>
+        </w:rPr>
+      </w:pPr>
+      <w:r>
+        <w:rPr>
+          <w:rFonts w:ascii="Times New Roman" w:hAnsi="Times New Roman" w:cs="Times New Roman"/>
+          <w:sz w:val="24"/>
+          <w:szCs w:val="24"/>
+        </w:rPr>
+        <w:t>A data flow diagram</w:t>
+      </w:r>
+      <w:r>
+        <w:rPr>
+          <w:rFonts w:ascii="Times New Roman" w:hAnsi="Times New Roman" w:cs="Times New Roman"/>
+          <w:sz w:val="24"/>
+          <w:szCs w:val="24"/>
+        </w:rPr>
+        <w:t xml:space="preserve"> is a graphical representation of the flow of data through an information system. It shows how information is input to and output from the system, the sources and destinations of that information, and w</w:t>
+      </w:r>
+      <w:r>
+        <w:rPr>
+          <w:rFonts w:ascii="Times New Roman" w:hAnsi="Times New Roman" w:cs="Times New Roman"/>
+          <w:sz w:val="24"/>
+          <w:szCs w:val="24"/>
+        </w:rPr>
+        <w:t>here that information is stored (Data Flow Diagram, n.d.).</w:t>
+      </w:r>
+    </w:p>
+    <w:p>
+      <w:pPr>
+        <w:spacing w:line="360" w:lineRule="auto"/>
+        <w:rPr>
+          <w:rFonts w:ascii="Times New Roman" w:hAnsi="Times New Roman" w:cs="Times New Roman"/>
+          <w:sz w:val="24"/>
+          <w:szCs w:val="24"/>
+        </w:rPr>
+      </w:pPr>
+      <w:r>
+        <w:rPr>
+          <w:rFonts w:ascii="Times New Roman" w:hAnsi="Times New Roman" w:cs="Times New Roman"/>
+          <w:sz w:val="24"/>
+          <w:szCs w:val="24"/>
+        </w:rPr>
+        <w:t>In this project data flow diagram will be used to model the flow of data, relationships and storage of messages which will be used in training and retraining of the model.</w:t>
+      </w:r>
+    </w:p>
+    <w:p>
+      <w:pPr>
+        <w:pStyle w:val="Heading4"/>
+      </w:pPr>
+      <w:r>
+        <w:t>Level 0 DFD/ Context Diagram</w:t>
+      </w:r>
+    </w:p>
+    <w:p>
+      <w:pPr>
+        <w:pStyle w:val="Heading4"/>
+      </w:pPr>
+      <w:r>
+        <w:t>Level 1</w:t>
+      </w:r>
+      <w:r>
+        <w:t xml:space="preserve"> DFD</w:t>
+      </w:r>
+    </w:p>
+    <w:p>
+      <w:pPr>
+        <w:pStyle w:val="Heading3"/>
+      </w:pPr>
+      <w:bookmarkStart w:id="96" w:name="_Toc515311363"/>
+      <w:r>
+        <w:t>Activity Diagram</w:t>
+      </w:r>
+      <w:bookmarkEnd w:id="96"/>
+    </w:p>
+    <w:p>
+      <w:pPr>
+        <w:spacing w:line="360" w:lineRule="auto"/>
+        <w:rPr>
+          <w:rFonts w:ascii="Times New Roman" w:hAnsi="Times New Roman" w:cs="Times New Roman"/>
+          <w:sz w:val="24"/>
+          <w:szCs w:val="24"/>
+        </w:rPr>
+      </w:pPr>
+      <w:r>
+        <w:rPr>
+          <w:rFonts w:ascii="Times New Roman" w:hAnsi="Times New Roman" w:cs="Times New Roman"/>
+          <w:sz w:val="24"/>
+          <w:szCs w:val="24"/>
+        </w:rPr>
+        <w:t>Activity diagram shows the flow of activities in a system.</w:t>
+      </w:r>
+      <w:r>
+        <w:rPr>
+          <w:rFonts w:ascii="Times New Roman" w:hAnsi="Times New Roman" w:cs="Times New Roman"/>
+          <w:sz w:val="24"/>
+          <w:szCs w:val="24"/>
+        </w:rPr>
+        <w:t xml:space="preserve"> It describes the sequence from one activity to another, and describes the parallel, branched and concurrent flow of the system.</w:t>
+      </w:r>
+    </w:p>
+    <w:p>
+      <w:pPr>
+        <w:pStyle w:val="Heading3"/>
+      </w:pPr>
+      <w:bookmarkStart w:id="97" w:name="_Toc515311364"/>
+      <w:r>
+        <w:t>Use Case Diagram</w:t>
+      </w:r>
+      <w:bookmarkEnd w:id="97"/>
+    </w:p>
+    <w:p>
+      <w:pPr>
+        <w:spacing w:line="360" w:lineRule="auto"/>
+        <w:rPr>
+          <w:rFonts w:ascii="Times New Roman" w:hAnsi="Times New Roman" w:cs="Times New Roman"/>
+          <w:sz w:val="24"/>
+          <w:szCs w:val="24"/>
+        </w:rPr>
+      </w:pPr>
+      <w:r>
+        <w:rPr>
+          <w:rFonts w:ascii="Times New Roman" w:hAnsi="Times New Roman" w:cs="Times New Roman"/>
+          <w:sz w:val="24"/>
+          <w:szCs w:val="24"/>
+        </w:rPr>
+        <w:t xml:space="preserve">Use case diagram is used to gather system requirements and actors in the system. </w:t>
+      </w:r>
+    </w:p>
+    <w:p>
+      <w:pPr>
+        <w:spacing w:line="360" w:lineRule="auto"/>
+        <w:rPr>
+          <w:rFonts w:ascii="Times New Roman" w:hAnsi="Times New Roman" w:cs="Times New Roman"/>
+          <w:sz w:val="24"/>
+          <w:szCs w:val="24"/>
+        </w:rPr>
+      </w:pPr>
+      <w:r>
+        <w:rPr>
+          <w:rFonts w:ascii="Times New Roman" w:hAnsi="Times New Roman" w:cs="Times New Roman"/>
+          <w:sz w:val="24"/>
+          <w:szCs w:val="24"/>
+        </w:rPr>
+        <w:t>Actors define the role played by a user or any other system that interacts with the system being designed. For our case the actors are an investor using the system, twitter and alpha vantage system.</w:t>
+      </w:r>
+    </w:p>
+    <w:p>
+      <w:pPr>
+        <w:pStyle w:val="Heading3"/>
+      </w:pPr>
+      <w:bookmarkStart w:id="98" w:name="_Toc515311365"/>
+      <w:r>
+        <w:t>Class Diagrams</w:t>
+      </w:r>
+      <w:bookmarkEnd w:id="98"/>
+    </w:p>
+    <w:p>
+      <w:pPr>
+        <w:spacing w:line="360" w:lineRule="auto"/>
+        <w:rPr>
+          <w:rFonts w:ascii="Times New Roman" w:hAnsi="Times New Roman" w:cs="Times New Roman"/>
+          <w:sz w:val="24"/>
+          <w:szCs w:val="24"/>
+        </w:rPr>
+      </w:pPr>
+      <w:r>
+        <w:rPr>
+          <w:rFonts w:ascii="Times New Roman" w:hAnsi="Times New Roman" w:cs="Times New Roman"/>
+          <w:sz w:val="24"/>
+          <w:szCs w:val="24"/>
+        </w:rPr>
+        <w:t>A class diagram describes the static aspect of the system.</w:t>
+      </w:r>
+      <w:r>
+        <w:rPr>
+          <w:rFonts w:ascii="Times New Roman" w:hAnsi="Times New Roman" w:cs="Times New Roman"/>
+          <w:sz w:val="24"/>
+          <w:szCs w:val="24"/>
+        </w:rPr>
+        <w:t xml:space="preserve"> It shows the structure of classes that make up the system and the relationship between them.</w:t>
+      </w:r>
+    </w:p>
+    <w:p>
+      <w:pPr>
+        <w:spacing w:line="360" w:lineRule="auto"/>
+        <w:rPr>
+          <w:rFonts w:ascii="Times New Roman" w:hAnsi="Times New Roman" w:cs="Times New Roman"/>
+          <w:sz w:val="24"/>
+          <w:szCs w:val="24"/>
+        </w:rPr>
+      </w:pPr>
+      <w:r>
+        <w:rPr>
+          <w:rFonts w:ascii="Times New Roman" w:hAnsi="Times New Roman" w:cs="Times New Roman"/>
+          <w:sz w:val="24"/>
+          <w:szCs w:val="24"/>
+        </w:rPr>
+        <w:t>The following classes and their relationships were identified.</w:t>
+      </w:r>
+    </w:p>
+    <w:p>
+      <w:pPr>
+        <w:pStyle w:val="ListParagraph"/>
+        <w:numPr>
+          <w:ilvl w:val="0"/>
+          <w:numId w:val="25"/>
+        </w:numPr>
+        <w:spacing w:line="360" w:lineRule="auto"/>
+        <w:rPr>
+          <w:rFonts w:ascii="Times New Roman" w:hAnsi="Times New Roman" w:cs="Times New Roman"/>
+          <w:sz w:val="24"/>
+          <w:szCs w:val="24"/>
+        </w:rPr>
+      </w:pPr>
+      <w:r>
+        <w:rPr>
+          <w:rFonts w:ascii="Times New Roman" w:hAnsi="Times New Roman" w:cs="Times New Roman"/>
+          <w:sz w:val="24"/>
+          <w:szCs w:val="24"/>
+        </w:rPr>
+        <w:lastRenderedPageBreak/>
+        <w:t>API</w:t>
+      </w:r>
+      <w:r>
+        <w:rPr>
+          <w:rFonts w:ascii="Times New Roman" w:hAnsi="Times New Roman" w:cs="Times New Roman"/>
+          <w:sz w:val="24"/>
+          <w:szCs w:val="24"/>
+        </w:rPr>
+        <w:t xml:space="preserve">Setup class: This is the class responsible for setting up the API authentication needed to use the Twitter and Alpha Vantage APIs. It also takes the search clause that the user inputs and filters the tweets and stock data to be analyzed using the search clause. </w:t>
+      </w:r>
+    </w:p>
+    <w:p>
+      <w:pPr>
+        <w:pStyle w:val="ListParagraph"/>
+        <w:numPr>
+          <w:ilvl w:val="0"/>
+          <w:numId w:val="25"/>
+        </w:numPr>
+        <w:spacing w:line="360" w:lineRule="auto"/>
+        <w:rPr>
+          <w:rFonts w:ascii="Times New Roman" w:hAnsi="Times New Roman" w:cs="Times New Roman"/>
+          <w:sz w:val="24"/>
+          <w:szCs w:val="24"/>
+        </w:rPr>
+      </w:pPr>
+      <w:r>
+        <w:rPr>
+          <w:rFonts w:ascii="Times New Roman" w:hAnsi="Times New Roman" w:cs="Times New Roman"/>
+          <w:sz w:val="24"/>
+          <w:szCs w:val="24"/>
+        </w:rPr>
+        <w:t>TwitterClassifier class: This class gets the twitter data that is filtered us</w:t>
+      </w:r>
+      <w:r>
+        <w:rPr>
+          <w:rFonts w:ascii="Times New Roman" w:hAnsi="Times New Roman" w:cs="Times New Roman"/>
+          <w:sz w:val="24"/>
+          <w:szCs w:val="24"/>
+        </w:rPr>
+        <w:t>ing the search clause from APIS</w:t>
+      </w:r>
+      <w:r>
+        <w:rPr>
+          <w:rFonts w:ascii="Times New Roman" w:hAnsi="Times New Roman" w:cs="Times New Roman"/>
+          <w:sz w:val="24"/>
+          <w:szCs w:val="24"/>
+        </w:rPr>
+        <w:t xml:space="preserve">etup classes and carries out sentiment analysis on this data. </w:t>
+      </w:r>
+    </w:p>
+    <w:p>
+      <w:pPr>
+        <w:pStyle w:val="ListParagraph"/>
+        <w:numPr>
+          <w:ilvl w:val="0"/>
+          <w:numId w:val="25"/>
+        </w:numPr>
+        <w:spacing w:line="360" w:lineRule="auto"/>
+        <w:rPr>
+          <w:rFonts w:ascii="Times New Roman" w:hAnsi="Times New Roman" w:cs="Times New Roman"/>
+          <w:sz w:val="24"/>
+          <w:szCs w:val="24"/>
+        </w:rPr>
+      </w:pPr>
+      <w:r>
+        <w:rPr>
+          <w:rFonts w:ascii="Times New Roman" w:hAnsi="Times New Roman" w:cs="Times New Roman"/>
+          <w:sz w:val="24"/>
+          <w:szCs w:val="24"/>
+        </w:rPr>
+        <w:t>StockPredictor class: This class gets the stock data that is filtered using the search clause and analyzes it.</w:t>
+      </w:r>
+    </w:p>
+    <w:p>
+      <w:pPr>
+        <w:pStyle w:val="ListParagraph"/>
+        <w:numPr>
+          <w:ilvl w:val="0"/>
+          <w:numId w:val="25"/>
+        </w:numPr>
+        <w:spacing w:line="360" w:lineRule="auto"/>
+        <w:rPr>
+          <w:rFonts w:ascii="Times New Roman" w:hAnsi="Times New Roman" w:cs="Times New Roman"/>
+          <w:sz w:val="24"/>
+          <w:szCs w:val="24"/>
+        </w:rPr>
+      </w:pPr>
+      <w:r>
+        <w:rPr>
+          <w:rFonts w:ascii="Times New Roman" w:hAnsi="Times New Roman" w:cs="Times New Roman"/>
+          <w:sz w:val="24"/>
+          <w:szCs w:val="24"/>
+        </w:rPr>
+        <w:t>MakePrediction class: This class visualizes the results obtained from the TwitterClassifier and StockPredictor class and then makes the most suitable prediction.</w:t>
+      </w:r>
+    </w:p>
+    <w:p>
+      <w:pPr>
+        <w:pStyle w:val="Heading3"/>
+      </w:pPr>
+      <w:bookmarkStart w:id="99" w:name="_Toc515311366"/>
+      <w:r>
+        <w:t>Entity Relationship Diagram (ERD)</w:t>
+      </w:r>
+      <w:bookmarkEnd w:id="99"/>
+    </w:p>
+    <w:p>
+      <w:pPr>
+        <w:spacing w:line="360" w:lineRule="auto"/>
+        <w:rPr>
+          <w:rFonts w:ascii="Times New Roman" w:hAnsi="Times New Roman" w:cs="Times New Roman"/>
+          <w:sz w:val="24"/>
+          <w:szCs w:val="24"/>
+        </w:rPr>
+      </w:pPr>
+      <w:r>
+        <w:rPr>
+          <w:rFonts w:ascii="Times New Roman" w:hAnsi="Times New Roman" w:cs="Times New Roman"/>
+          <w:sz w:val="24"/>
+          <w:szCs w:val="24"/>
+        </w:rPr>
+        <w:t>Analyzed tweets and their polar label are stored in an SQL database. This is the case due to the 7 day twitter limit imposed by twitter and also to make the process of training the model faster.</w:t>
+      </w:r>
+    </w:p>
+    <w:p>
+      <w:pPr>
+        <w:spacing w:line="360" w:lineRule="auto"/>
+        <w:rPr>
+          <w:rFonts w:ascii="Times New Roman" w:hAnsi="Times New Roman" w:cs="Times New Roman"/>
+          <w:sz w:val="24"/>
+          <w:szCs w:val="24"/>
+        </w:rPr>
+      </w:pPr>
+      <w:r>
+        <w:rPr>
+          <w:rFonts w:ascii="Times New Roman" w:hAnsi="Times New Roman" w:cs="Times New Roman"/>
+          <w:sz w:val="24"/>
+          <w:szCs w:val="24"/>
+        </w:rPr>
+        <w:t>The analyzed tweets will be stored using the following database fields: Search clause that generated the tweet, the date the tweet was streamed and the polarity tag and it’s score.</w:t>
+      </w:r>
+    </w:p>
+    <w:p>
+      <w:pPr>
+        <w:pStyle w:val="Heading2"/>
+      </w:pPr>
+      <w:bookmarkStart w:id="100" w:name="_Toc515311367"/>
+      <w:r>
+        <w:t>Physical Design</w:t>
+      </w:r>
+      <w:bookmarkStart w:id="101" w:name="_GoBack"/>
+      <w:bookmarkEnd w:id="100"/>
+      <w:bookmarkEnd w:id="101"/>
+    </w:p>
+    <w:p>
+      <w:pPr>
+        <w:spacing w:line="360" w:lineRule="auto"/>
+        <w:rPr>
+          <w:rFonts w:ascii="Times New Roman" w:hAnsi="Times New Roman" w:cs="Times New Roman"/>
+          <w:sz w:val="24"/>
+          <w:szCs w:val="24"/>
+        </w:rPr>
+      </w:pPr>
+      <w:r>
+        <w:rPr>
+          <w:rFonts w:ascii="Times New Roman" w:hAnsi="Times New Roman" w:cs="Times New Roman"/>
+          <w:sz w:val="24"/>
+          <w:szCs w:val="24"/>
+        </w:rPr>
+        <w:t>The physical design relates to the actual input and output processes of the system. This is explained in terms of how data is input into a system, how it is verified/authenticated, how it is processed, and how it is displayed.</w:t>
+      </w:r>
+    </w:p>
+    <w:p>
+      <w:pPr>
+        <w:pStyle w:val="Heading3"/>
+      </w:pPr>
+      <w:bookmarkStart w:id="102" w:name="_Toc515311368"/>
+      <w:r>
+        <w:t>U</w:t>
+      </w:r>
+      <w:r>
+        <w:t xml:space="preserve">ser </w:t>
+      </w:r>
+      <w:r>
+        <w:t>I</w:t>
+      </w:r>
+      <w:r>
+        <w:t>nterface</w:t>
+      </w:r>
+      <w:r>
+        <w:t xml:space="preserve"> Design</w:t>
+      </w:r>
+      <w:bookmarkEnd w:id="102"/>
+    </w:p>
+    <w:p>
+      <w:pPr>
+        <w:spacing w:line="360" w:lineRule="auto"/>
+        <w:rPr>
+          <w:rFonts w:ascii="Times New Roman" w:hAnsi="Times New Roman" w:cs="Times New Roman"/>
+          <w:sz w:val="24"/>
+          <w:szCs w:val="24"/>
+          <w:shd w:val="clear" w:color="auto" w:fill="FFFFFF"/>
+        </w:rPr>
+      </w:pPr>
+      <w:r>
+        <w:rPr>
+          <w:rFonts w:ascii="Times New Roman" w:hAnsi="Times New Roman" w:cs="Times New Roman"/>
+          <w:sz w:val="24"/>
+          <w:szCs w:val="24"/>
+          <w:shd w:val="clear" w:color="auto" w:fill="FFFFFF"/>
+        </w:rPr>
+        <w:t>User Interface (UI) Design focuses on anticipating what users might need to do and ensuring that the interface has elements that are easy to access, understand, and use to facilitate those actions. </w:t>
+      </w:r>
+    </w:p>
+    <w:p>
+      <w:pPr>
+        <w:spacing w:line="360" w:lineRule="auto"/>
+        <w:rPr>
+          <w:rFonts w:ascii="Times New Roman" w:hAnsi="Times New Roman" w:cs="Times New Roman"/>
+          <w:sz w:val="24"/>
+          <w:szCs w:val="24"/>
+          <w:shd w:val="clear" w:color="auto" w:fill="FFFFFF"/>
+        </w:rPr>
+      </w:pPr>
+      <w:r>
+        <w:rPr>
+          <w:rFonts w:ascii="Times New Roman" w:hAnsi="Times New Roman" w:cs="Times New Roman"/>
+          <w:sz w:val="24"/>
+          <w:szCs w:val="24"/>
+          <w:shd w:val="clear" w:color="auto" w:fill="FFFFFF"/>
+        </w:rPr>
+        <w:t xml:space="preserve">The UI is the platform through which users will be able to access the system, thus it will be necessary to make it as simple as possible to make it user friendly for all types of users. </w:t>
+      </w:r>
+    </w:p>
+    <w:p>
+      <w:pPr>
+        <w:spacing w:line="360" w:lineRule="auto"/>
+        <w:rPr>
+          <w:rFonts w:ascii="Times New Roman" w:hAnsi="Times New Roman" w:cs="Times New Roman"/>
+          <w:sz w:val="24"/>
+          <w:szCs w:val="24"/>
+          <w:shd w:val="clear" w:color="auto" w:fill="FFFFFF"/>
+        </w:rPr>
+      </w:pPr>
+      <w:r>
+        <w:rPr>
+          <w:rFonts w:ascii="Times New Roman" w:hAnsi="Times New Roman" w:cs="Times New Roman"/>
+          <w:sz w:val="24"/>
+          <w:szCs w:val="24"/>
+          <w:shd w:val="clear" w:color="auto" w:fill="FFFFFF"/>
+        </w:rPr>
+        <w:t>There is need for a search bar in our UI so that a user can search for a company by its ticker</w:t>
+      </w:r>
+      <w:r>
+        <w:rPr>
+          <w:rFonts w:ascii="Times New Roman" w:hAnsi="Times New Roman" w:cs="Times New Roman"/>
+          <w:sz w:val="24"/>
+          <w:szCs w:val="24"/>
+          <w:shd w:val="clear" w:color="auto" w:fill="FFFFFF"/>
+        </w:rPr>
+        <w:t xml:space="preserve"> symbol</w:t>
+      </w:r>
+      <w:r>
+        <w:rPr>
+          <w:rFonts w:ascii="Times New Roman" w:hAnsi="Times New Roman" w:cs="Times New Roman"/>
+          <w:sz w:val="24"/>
+          <w:szCs w:val="24"/>
+          <w:shd w:val="clear" w:color="auto" w:fill="FFFFFF"/>
+        </w:rPr>
+        <w:t xml:space="preserve"> to see the stock predictions that will guide them into making the best financial decision. </w:t>
+      </w:r>
+    </w:p>
+    <w:p>
+      <w:pPr>
+        <w:spacing w:line="360" w:lineRule="auto"/>
+        <w:rPr>
+          <w:rFonts w:ascii="Times New Roman" w:hAnsi="Times New Roman" w:cs="Times New Roman"/>
+          <w:sz w:val="24"/>
+          <w:szCs w:val="24"/>
+          <w:shd w:val="clear" w:color="auto" w:fill="FFFFFF"/>
+        </w:rPr>
+      </w:pPr>
+      <w:r>
+        <w:rPr>
+          <w:rFonts w:ascii="Times New Roman" w:hAnsi="Times New Roman" w:cs="Times New Roman"/>
+          <w:sz w:val="24"/>
+          <w:szCs w:val="24"/>
+          <w:shd w:val="clear" w:color="auto" w:fill="FFFFFF"/>
+        </w:rPr>
+        <w:t>The result of th</w:t>
+      </w:r>
+      <w:r>
+        <w:rPr>
+          <w:rFonts w:ascii="Times New Roman" w:hAnsi="Times New Roman" w:cs="Times New Roman"/>
+          <w:sz w:val="24"/>
+          <w:szCs w:val="24"/>
+          <w:shd w:val="clear" w:color="auto" w:fill="FFFFFF"/>
+        </w:rPr>
+        <w:t>e search will be visualized by using graphs.</w:t>
+      </w:r>
+      <w:r>
+        <w:rPr>
+          <w:rFonts w:ascii="Times New Roman" w:hAnsi="Times New Roman" w:cs="Times New Roman"/>
+          <w:sz w:val="24"/>
+          <w:szCs w:val="24"/>
+          <w:shd w:val="clear" w:color="auto" w:fill="FFFFFF"/>
+        </w:rPr>
+        <w:t xml:space="preserve"> </w:t>
+      </w:r>
+      <w:r>
+        <w:rPr>
+          <w:rFonts w:ascii="Times New Roman" w:hAnsi="Times New Roman" w:cs="Times New Roman"/>
+          <w:sz w:val="24"/>
+          <w:szCs w:val="24"/>
+          <w:shd w:val="clear" w:color="auto" w:fill="FFFFFF"/>
+        </w:rPr>
+        <w:t xml:space="preserve">There will be line graphs for stock prices movement, </w:t>
+      </w:r>
+      <w:r>
+        <w:rPr>
+          <w:rFonts w:ascii="Times New Roman" w:hAnsi="Times New Roman" w:cs="Times New Roman"/>
+          <w:sz w:val="24"/>
+          <w:szCs w:val="24"/>
+          <w:shd w:val="clear" w:color="auto" w:fill="FFFFFF"/>
+        </w:rPr>
+        <w:t>another one for the public sentiment on the given stock</w:t>
+      </w:r>
+      <w:r>
+        <w:rPr>
+          <w:rFonts w:ascii="Times New Roman" w:hAnsi="Times New Roman" w:cs="Times New Roman"/>
+          <w:sz w:val="24"/>
+          <w:szCs w:val="24"/>
+          <w:shd w:val="clear" w:color="auto" w:fill="FFFFFF"/>
+        </w:rPr>
+        <w:t>, there will also be one that will combine the two graphs to visualize their correlation</w:t>
+      </w:r>
+      <w:r>
+        <w:rPr>
+          <w:rFonts w:ascii="Times New Roman" w:hAnsi="Times New Roman" w:cs="Times New Roman"/>
+          <w:sz w:val="24"/>
+          <w:szCs w:val="24"/>
+          <w:shd w:val="clear" w:color="auto" w:fill="FFFFFF"/>
+        </w:rPr>
+        <w:t xml:space="preserve">. </w:t>
+      </w:r>
+      <w:r>
+        <w:rPr>
+          <w:rFonts w:ascii="Times New Roman" w:hAnsi="Times New Roman" w:cs="Times New Roman"/>
+          <w:sz w:val="24"/>
+          <w:szCs w:val="24"/>
+          <w:shd w:val="clear" w:color="auto" w:fill="FFFFFF"/>
+        </w:rPr>
+        <w:t xml:space="preserve">There will also be a bar graph showing percentage of positive and negative tweets per day. </w:t>
+      </w:r>
+      <w:r>
+        <w:rPr>
+          <w:rFonts w:ascii="Times New Roman" w:hAnsi="Times New Roman" w:cs="Times New Roman"/>
+          <w:sz w:val="24"/>
+          <w:szCs w:val="24"/>
+          <w:shd w:val="clear" w:color="auto" w:fill="FFFFFF"/>
+        </w:rPr>
+        <w:t xml:space="preserve">There will also be a textbox </w:t>
+      </w:r>
+      <w:r>
+        <w:rPr>
+          <w:rFonts w:ascii="Times New Roman" w:hAnsi="Times New Roman" w:cs="Times New Roman"/>
+          <w:sz w:val="24"/>
+          <w:szCs w:val="24"/>
+          <w:shd w:val="clear" w:color="auto" w:fill="FFFFFF"/>
+        </w:rPr>
+        <w:t xml:space="preserve">at the </w:t>
+      </w:r>
+      <w:r>
+        <w:rPr>
+          <w:rFonts w:ascii="Times New Roman" w:hAnsi="Times New Roman" w:cs="Times New Roman"/>
+          <w:sz w:val="24"/>
+          <w:szCs w:val="24"/>
+          <w:shd w:val="clear" w:color="auto" w:fill="FFFFFF"/>
+        </w:rPr>
+        <w:lastRenderedPageBreak/>
+        <w:t xml:space="preserve">very top of the webpage </w:t>
+      </w:r>
+      <w:r>
+        <w:rPr>
+          <w:rFonts w:ascii="Times New Roman" w:hAnsi="Times New Roman" w:cs="Times New Roman"/>
+          <w:sz w:val="24"/>
+          <w:szCs w:val="24"/>
+          <w:shd w:val="clear" w:color="auto" w:fill="FFFFFF"/>
+        </w:rPr>
+        <w:t>that will suggest to the user whether to buy or sell the given stock depending on the results from</w:t>
+      </w:r>
+      <w:r>
+        <w:rPr>
+          <w:rFonts w:ascii="Times New Roman" w:hAnsi="Times New Roman" w:cs="Times New Roman"/>
+          <w:sz w:val="24"/>
+          <w:szCs w:val="24"/>
+          <w:shd w:val="clear" w:color="auto" w:fill="FFFFFF"/>
+        </w:rPr>
+        <w:t xml:space="preserve"> the sentiment and stock prices graphs</w:t>
+      </w:r>
+      <w:r>
+        <w:rPr>
+          <w:rFonts w:ascii="Times New Roman" w:hAnsi="Times New Roman" w:cs="Times New Roman"/>
+          <w:sz w:val="24"/>
+          <w:szCs w:val="24"/>
+          <w:shd w:val="clear" w:color="auto" w:fill="FFFFFF"/>
+        </w:rPr>
+        <w:t xml:space="preserve">. </w:t>
+      </w:r>
+    </w:p>
+    <w:p>
+      <w:pPr>
+        <w:spacing w:line="360" w:lineRule="auto"/>
+        <w:rPr>
+          <w:rFonts w:ascii="Times New Roman" w:hAnsi="Times New Roman" w:cs="Times New Roman"/>
+          <w:sz w:val="24"/>
+          <w:szCs w:val="24"/>
+          <w:shd w:val="clear" w:color="auto" w:fill="FFFFFF"/>
+        </w:rPr>
+      </w:pPr>
+      <w:r>
+        <w:rPr>
+          <w:rFonts w:ascii="Times New Roman" w:hAnsi="Times New Roman" w:cs="Times New Roman"/>
+          <w:sz w:val="24"/>
+          <w:szCs w:val="24"/>
+          <w:shd w:val="clear" w:color="auto" w:fill="FFFFFF"/>
+        </w:rPr>
+        <w:t>There will be a tweets section at the very bottom of the site to display tweets related to the query parameter input by the user.</w:t>
+      </w:r>
+    </w:p>
+    <w:p>
+      <w:pPr>
+        <w:pStyle w:val="Heading2"/>
+        <w:rPr>
+          <w:shd w:val="clear" w:color="auto" w:fill="FFFFFF"/>
+        </w:rPr>
+      </w:pPr>
+      <w:bookmarkStart w:id="103" w:name="_Toc515311369"/>
+      <w:r>
+        <w:rPr>
+          <w:shd w:val="clear" w:color="auto" w:fill="FFFFFF"/>
+        </w:rPr>
+        <w:t>Systems Architecture Design</w:t>
+      </w:r>
+      <w:bookmarkEnd w:id="103"/>
+    </w:p>
+    <w:p>
+      <w:pPr>
+        <w:spacing w:line="360" w:lineRule="auto"/>
+        <w:rPr>
+          <w:rStyle w:val="fontstyle01"/>
+          <w:rFonts w:ascii="Times New Roman" w:hAnsi="Times New Roman" w:cs="Times New Roman"/>
+        </w:rPr>
+      </w:pPr>
+      <w:r>
+        <w:rPr>
+          <w:rStyle w:val="fontstyle01"/>
+          <w:rFonts w:ascii="Times New Roman" w:hAnsi="Times New Roman" w:cs="Times New Roman"/>
+        </w:rPr>
+        <w:t>The system architecture is built o</w:t>
+      </w:r>
+      <w:r>
+        <w:rPr>
+          <w:rStyle w:val="fontstyle01"/>
+          <w:rFonts w:ascii="Times New Roman" w:hAnsi="Times New Roman" w:cs="Times New Roman"/>
+        </w:rPr>
+        <w:t xml:space="preserve">n 4 key components which play an important </w:t>
+      </w:r>
+      <w:r>
+        <w:rPr>
+          <w:rStyle w:val="fontstyle01"/>
+          <w:rFonts w:ascii="Times New Roman" w:hAnsi="Times New Roman" w:cs="Times New Roman"/>
+        </w:rPr>
+        <w:t>role in</w:t>
+      </w:r>
+      <w:r>
+        <w:rPr>
+          <w:rFonts w:ascii="Times New Roman" w:hAnsi="Times New Roman" w:cs="Times New Roman"/>
+          <w:color w:val="000000"/>
+        </w:rPr>
+        <w:t xml:space="preserve"> </w:t>
+      </w:r>
+      <w:r>
+        <w:rPr>
+          <w:rStyle w:val="fontstyle01"/>
+          <w:rFonts w:ascii="Times New Roman" w:hAnsi="Times New Roman" w:cs="Times New Roman"/>
+        </w:rPr>
+        <w:t>the success of the system as a whole.</w:t>
+      </w:r>
+    </w:p>
+    <w:p>
+      <w:pPr>
+        <w:pStyle w:val="ListParagraph"/>
+        <w:numPr>
+          <w:ilvl w:val="0"/>
+          <w:numId w:val="26"/>
+        </w:numPr>
+        <w:spacing w:line="360" w:lineRule="auto"/>
+        <w:rPr>
+          <w:rStyle w:val="fontstyle01"/>
+          <w:rFonts w:ascii="Times New Roman" w:hAnsi="Times New Roman" w:cs="Times New Roman"/>
+        </w:rPr>
+      </w:pPr>
+      <w:r>
+        <w:rPr>
+          <w:rStyle w:val="fontstyle01"/>
+          <w:rFonts w:ascii="Times New Roman" w:hAnsi="Times New Roman" w:cs="Times New Roman"/>
+        </w:rPr>
+        <w:t xml:space="preserve">The </w:t>
+      </w:r>
+      <w:r>
+        <w:rPr>
+          <w:rStyle w:val="fontstyle01"/>
+          <w:rFonts w:ascii="Times New Roman" w:hAnsi="Times New Roman" w:cs="Times New Roman"/>
+          <w:b/>
+        </w:rPr>
+        <w:t>I</w:t>
+      </w:r>
+      <w:r>
+        <w:rPr>
+          <w:rStyle w:val="fontstyle01"/>
+          <w:rFonts w:ascii="Times New Roman" w:hAnsi="Times New Roman" w:cs="Times New Roman"/>
+          <w:b/>
+        </w:rPr>
+        <w:t>nterface</w:t>
+      </w:r>
+      <w:r>
+        <w:rPr>
+          <w:rStyle w:val="fontstyle01"/>
+          <w:rFonts w:ascii="Times New Roman" w:hAnsi="Times New Roman" w:cs="Times New Roman"/>
+        </w:rPr>
+        <w:t xml:space="preserve"> where the user interacts with the system</w:t>
+      </w:r>
+    </w:p>
+    <w:p>
+      <w:pPr>
+        <w:pStyle w:val="ListParagraph"/>
+        <w:numPr>
+          <w:ilvl w:val="0"/>
+          <w:numId w:val="26"/>
+        </w:numPr>
+        <w:spacing w:line="360" w:lineRule="auto"/>
+        <w:rPr>
+          <w:rStyle w:val="fontstyle01"/>
+          <w:rFonts w:ascii="Times New Roman" w:hAnsi="Times New Roman" w:cs="Times New Roman"/>
+        </w:rPr>
+      </w:pPr>
+      <w:r>
+        <w:rPr>
+          <w:rStyle w:val="fontstyle01"/>
+          <w:rFonts w:ascii="Times New Roman" w:hAnsi="Times New Roman" w:cs="Times New Roman"/>
+        </w:rPr>
+        <w:t xml:space="preserve">The </w:t>
+      </w:r>
+      <w:r>
+        <w:rPr>
+          <w:rStyle w:val="fontstyle01"/>
+          <w:rFonts w:ascii="Times New Roman" w:hAnsi="Times New Roman" w:cs="Times New Roman"/>
+          <w:b/>
+        </w:rPr>
+        <w:t>Make Prediction Component</w:t>
+      </w:r>
+      <w:r>
+        <w:rPr>
+          <w:rStyle w:val="fontstyle01"/>
+          <w:rFonts w:ascii="Times New Roman" w:hAnsi="Times New Roman" w:cs="Times New Roman"/>
+        </w:rPr>
+        <w:t>. This is the key component of the system.</w:t>
+      </w:r>
+      <w:r>
+        <w:rPr>
+          <w:rStyle w:val="fontstyle01"/>
+          <w:rFonts w:ascii="Times New Roman" w:hAnsi="Times New Roman" w:cs="Times New Roman"/>
+        </w:rPr>
+        <w:t xml:space="preserve"> </w:t>
+      </w:r>
+      <w:r>
+        <w:rPr>
+          <w:rStyle w:val="fontstyle01"/>
+          <w:rFonts w:ascii="Times New Roman" w:hAnsi="Times New Roman" w:cs="Times New Roman"/>
+        </w:rPr>
+        <w:t>It</w:t>
+      </w:r>
+      <w:r>
+        <w:rPr>
+          <w:rStyle w:val="fontstyle01"/>
+          <w:rFonts w:ascii="Times New Roman" w:hAnsi="Times New Roman" w:cs="Times New Roman"/>
+        </w:rPr>
+        <w:t xml:space="preserve"> visualizes results and advices user on whether to sell or buy stocks.</w:t>
+      </w:r>
+    </w:p>
+    <w:p>
+      <w:pPr>
+        <w:pStyle w:val="ListParagraph"/>
+        <w:numPr>
+          <w:ilvl w:val="0"/>
+          <w:numId w:val="26"/>
+        </w:numPr>
+        <w:spacing w:line="360" w:lineRule="auto"/>
+        <w:rPr>
+          <w:rFonts w:ascii="Times New Roman" w:hAnsi="Times New Roman" w:cs="Times New Roman"/>
+        </w:rPr>
+      </w:pPr>
+      <w:r>
+        <w:rPr>
+          <w:rStyle w:val="fontstyle01"/>
+          <w:rFonts w:ascii="Times New Roman" w:hAnsi="Times New Roman" w:cs="Times New Roman"/>
+        </w:rPr>
+        <w:t xml:space="preserve">The </w:t>
+      </w:r>
+      <w:r>
+        <w:rPr>
+          <w:rStyle w:val="fontstyle01"/>
+          <w:rFonts w:ascii="Times New Roman" w:hAnsi="Times New Roman" w:cs="Times New Roman"/>
+          <w:b/>
+        </w:rPr>
+        <w:t>Sentiment Classifier Component</w:t>
+      </w:r>
+      <w:r>
+        <w:rPr>
+          <w:rStyle w:val="fontstyle01"/>
+          <w:rFonts w:ascii="Times New Roman" w:hAnsi="Times New Roman" w:cs="Times New Roman"/>
+        </w:rPr>
+        <w:t>.</w:t>
+      </w:r>
+      <w:r>
+        <w:rPr>
+          <w:rStyle w:val="fontstyle01"/>
+          <w:rFonts w:ascii="Times New Roman" w:hAnsi="Times New Roman" w:cs="Times New Roman"/>
+        </w:rPr>
+        <w:t xml:space="preserve"> </w:t>
+      </w:r>
+      <w:r>
+        <w:rPr>
+          <w:rStyle w:val="fontstyle01"/>
+          <w:rFonts w:ascii="Times New Roman" w:hAnsi="Times New Roman" w:cs="Times New Roman"/>
+        </w:rPr>
+        <w:t>C</w:t>
+      </w:r>
+      <w:r>
+        <w:rPr>
+          <w:rStyle w:val="fontstyle01"/>
+          <w:rFonts w:ascii="Times New Roman" w:hAnsi="Times New Roman" w:cs="Times New Roman"/>
+        </w:rPr>
+        <w:t>lassifies user sentiments that are later on use in the analysis of whether or not stocks should be bought or sold.</w:t>
+      </w:r>
+    </w:p>
+    <w:p>
+      <w:pPr>
+        <w:pStyle w:val="ListParagraph"/>
+        <w:numPr>
+          <w:ilvl w:val="0"/>
+          <w:numId w:val="26"/>
+        </w:numPr>
+        <w:spacing w:line="360" w:lineRule="auto"/>
+        <w:rPr>
+          <w:rFonts w:ascii="Times New Roman" w:hAnsi="Times New Roman" w:cs="Times New Roman"/>
+          <w:sz w:val="24"/>
+          <w:szCs w:val="24"/>
+        </w:rPr>
+      </w:pPr>
+      <w:r>
+        <w:rPr>
+          <w:rFonts w:ascii="Times New Roman" w:hAnsi="Times New Roman" w:cs="Times New Roman"/>
+          <w:sz w:val="24"/>
+          <w:szCs w:val="24"/>
+        </w:rPr>
+        <w:t xml:space="preserve">The </w:t>
+      </w:r>
+      <w:r>
+        <w:rPr>
+          <w:rFonts w:ascii="Times New Roman" w:hAnsi="Times New Roman" w:cs="Times New Roman"/>
+          <w:b/>
+          <w:sz w:val="24"/>
+          <w:szCs w:val="24"/>
+        </w:rPr>
+        <w:t xml:space="preserve">Stock Prediction </w:t>
+      </w:r>
+      <w:r>
+        <w:rPr>
+          <w:rFonts w:ascii="Times New Roman" w:hAnsi="Times New Roman" w:cs="Times New Roman"/>
+          <w:b/>
+          <w:sz w:val="24"/>
+          <w:szCs w:val="24"/>
+        </w:rPr>
+        <w:t>Component.</w:t>
+      </w:r>
+      <w:r>
+        <w:rPr>
+          <w:rFonts w:ascii="Times New Roman" w:hAnsi="Times New Roman" w:cs="Times New Roman"/>
+          <w:sz w:val="24"/>
+          <w:szCs w:val="24"/>
+        </w:rPr>
+        <w:t xml:space="preserve"> A</w:t>
+      </w:r>
+      <w:r>
+        <w:rPr>
+          <w:rFonts w:ascii="Times New Roman" w:hAnsi="Times New Roman" w:cs="Times New Roman"/>
+          <w:sz w:val="24"/>
+          <w:szCs w:val="24"/>
+        </w:rPr>
+        <w:t>nalyzes stoc</w:t>
+      </w:r>
+      <w:r>
+        <w:rPr>
+          <w:rFonts w:ascii="Times New Roman" w:hAnsi="Times New Roman" w:cs="Times New Roman"/>
+          <w:sz w:val="24"/>
+          <w:szCs w:val="24"/>
+        </w:rPr>
+        <w:t>k data that will influence the Make P</w:t>
+      </w:r>
+      <w:r>
+        <w:rPr>
+          <w:rFonts w:ascii="Times New Roman" w:hAnsi="Times New Roman" w:cs="Times New Roman"/>
+          <w:sz w:val="24"/>
+          <w:szCs w:val="24"/>
+        </w:rPr>
+        <w:t>rediction component’s decision.</w:t>
+      </w:r>
     </w:p>
     <w:p>
       <w:pPr>
@@ -16786,10 +18532,10 @@
           <w:t>https://oroboro.com/irregular-ema/</w:t>
         </w:r>
       </w:hyperlink>
-      <w:bookmarkStart w:id="95" w:name="_2s8eyo1" w:colFirst="0" w:colLast="0"/>
-      <w:bookmarkStart w:id="96" w:name="_17dp8vu" w:colFirst="0" w:colLast="0"/>
-      <w:bookmarkEnd w:id="95"/>
-      <w:bookmarkEnd w:id="96"/>
+      <w:bookmarkStart w:id="104" w:name="_2s8eyo1" w:colFirst="0" w:colLast="0"/>
+      <w:bookmarkStart w:id="105" w:name="_17dp8vu" w:colFirst="0" w:colLast="0"/>
+      <w:bookmarkEnd w:id="104"/>
+      <w:bookmarkEnd w:id="105"/>
     </w:p>
     <w:p>
       <w:pPr>
@@ -16903,7 +18649,7 @@
         <w:contextualSpacing/>
         <w:rPr>
           <w:rFonts w:ascii="Times New Roman" w:eastAsia="Times New Roman" w:hAnsi="Times New Roman" w:cs="Times New Roman"/>
-          <w:color w:val="000000"/>
+          <w:color w:val="0070C0"/>
           <w:sz w:val="24"/>
           <w:szCs w:val="24"/>
         </w:rPr>
@@ -16923,8 +18669,10 @@
         <w:r>
           <w:rPr>
             <w:rStyle w:val="InternetLink"/>
-            <w:rFonts w:ascii="Times New Roman" w:hAnsi="Times New Roman"/>
-            <w:sz w:val="28"/>
+            <w:rFonts w:ascii="Times New Roman" w:hAnsi="Times New Roman" w:cs="Times New Roman"/>
+            <w:color w:val="0070C0"/>
+            <w:sz w:val="24"/>
+            <w:szCs w:val="24"/>
           </w:rPr>
           <w:t>https://www.alphavantage.co/</w:t>
         </w:r>
@@ -16946,10 +18694,12 @@
         <w:spacing w:line="360" w:lineRule="auto"/>
         <w:contextualSpacing/>
         <w:rPr>
+          <w:rStyle w:val="InternetLink"/>
           <w:rFonts w:ascii="Times New Roman" w:eastAsia="Times New Roman" w:hAnsi="Times New Roman" w:cs="Times New Roman"/>
           <w:color w:val="000000"/>
           <w:sz w:val="24"/>
           <w:szCs w:val="24"/>
+          <w:u w:val="none"/>
         </w:rPr>
       </w:pPr>
       <w:r>
@@ -16975,12 +18725,64 @@
         <w:r>
           <w:rPr>
             <w:rStyle w:val="InternetLink"/>
-            <w:rFonts w:ascii="Times New Roman" w:hAnsi="Times New Roman"/>
-            <w:sz w:val="28"/>
+            <w:rFonts w:ascii="Times New Roman" w:hAnsi="Times New Roman" w:cs="Times New Roman"/>
+            <w:color w:val="0070C0"/>
+            <w:sz w:val="24"/>
+            <w:szCs w:val="24"/>
           </w:rPr>
           <w:t>https://www.techopedia.com/definition/19297/feasibility-study</w:t>
         </w:r>
       </w:hyperlink>
+    </w:p>
+    <w:p>
+      <w:pPr>
+        <w:numPr>
+          <w:ilvl w:val="0"/>
+          <w:numId w:val="5"/>
+        </w:numPr>
+        <w:pBdr>
+          <w:top w:val="nil"/>
+          <w:left w:val="nil"/>
+          <w:bottom w:val="nil"/>
+          <w:right w:val="nil"/>
+          <w:between w:val="nil"/>
+        </w:pBdr>
+        <w:spacing w:line="360" w:lineRule="auto"/>
+        <w:contextualSpacing/>
+        <w:rPr>
+          <w:rFonts w:ascii="Times New Roman" w:eastAsia="Times New Roman" w:hAnsi="Times New Roman" w:cs="Times New Roman"/>
+          <w:color w:val="000000"/>
+          <w:sz w:val="24"/>
+          <w:szCs w:val="24"/>
+        </w:rPr>
+      </w:pPr>
+      <w:r>
+        <w:rPr>
+          <w:rFonts w:ascii="Times New Roman" w:hAnsi="Times New Roman" w:cs="Times New Roman"/>
+          <w:sz w:val="24"/>
+          <w:szCs w:val="24"/>
+        </w:rPr>
+        <w:t xml:space="preserve">Data Flow Diagram. (n.d.) Retrieved from </w:t>
+      </w:r>
+      <w:hyperlink r:id="rId41" w:history="1">
+        <w:r>
+          <w:rPr>
+            <w:rStyle w:val="Hyperlink"/>
+            <w:rFonts w:ascii="Times New Roman" w:hAnsi="Times New Roman" w:cs="Times New Roman"/>
+            <w:sz w:val="24"/>
+            <w:szCs w:val="24"/>
+          </w:rPr>
+          <w:t>https://www.computerhope.com/jargon/d/data-flow-diagram.htm</w:t>
+        </w:r>
+      </w:hyperlink>
+      <w:r>
+        <w:rPr>
+          <w:rFonts w:ascii="Times New Roman" w:hAnsi="Times New Roman" w:cs="Times New Roman"/>
+          <w:sz w:val="24"/>
+          <w:szCs w:val="24"/>
+        </w:rPr>
+        <w:t xml:space="preserve"> </w:t>
+      </w:r>
     </w:p>
     <w:p>
       <w:pPr>
@@ -17014,7 +18816,7 @@
       </w:pPr>
     </w:p>
     <w:sectPr>
-      <w:footerReference w:type="default" r:id="rId41"/>
+      <w:footerReference w:type="default" r:id="rId42"/>
       <w:pgSz w:w="12240" w:h="15840"/>
       <w:pgMar w:top="1440" w:right="1440" w:bottom="1440" w:left="1440" w:header="720" w:footer="720" w:gutter="0"/>
       <w:cols w:space="720"/>
@@ -17087,7 +18889,7 @@
           <w:rPr>
             <w:noProof/>
           </w:rPr>
-          <w:t>28</w:t>
+          <w:t>30</w:t>
         </w:r>
         <w:r>
           <w:rPr>
@@ -17144,6 +18946,92 @@
 <file path=word/numbering.xml><?xml version="1.0" encoding="utf-8"?>
 <w:numbering xmlns:wpc="http://schemas.microsoft.com/office/word/2010/wordprocessingCanvas" xmlns:cx="http://schemas.microsoft.com/office/drawing/2014/chartex" xmlns:cx1="http://schemas.microsoft.com/office/drawing/2015/9/8/chartex" xmlns:mc="http://schemas.openxmlformats.org/markup-compatibility/2006" xmlns:o="urn:schemas-microsoft-com:office:office" xmlns:r="http://schemas.openxmlformats.org/officeDocument/2006/relationships" xmlns:m="http://schemas.openxmlformats.org/officeDocument/2006/math" xmlns:v="urn:schemas-microsoft-com:vml" xmlns:wp14="http://schemas.microsoft.com/office/word/2010/wordprocessingDrawing" xmlns:wp="http://schemas.openxmlformats.org/drawingml/2006/wordprocessingDrawing" xmlns:w10="urn:schemas-microsoft-com:office:word" xmlns:w="http://schemas.openxmlformats.org/wordprocessingml/2006/main" xmlns:w14="http://schemas.microsoft.com/office/word/2010/wordml" xmlns:w15="http://schemas.microsoft.com/office/word/2012/wordml" xmlns:w16se="http://schemas.microsoft.com/office/word/2015/wordml/symex" xmlns:wpg="http://schemas.microsoft.com/office/word/2010/wordprocessingGroup" xmlns:wpi="http://schemas.microsoft.com/office/word/2010/wordprocessingInk" xmlns:wne="http://schemas.microsoft.com/office/word/2006/wordml" xmlns:wps="http://schemas.microsoft.com/office/word/2010/wordprocessingShape" mc:Ignorable="w14 w15 w16se wp14">
   <w:abstractNum w:abstractNumId="0" w15:restartNumberingAfterBreak="0">
+    <w:nsid w:val="02E65546"/>
+    <w:multiLevelType w:val="hybridMultilevel"/>
+    <w:tmpl w:val="406CCC96"/>
+    <w:lvl w:ilvl="0" w:tplc="0409001B">
+      <w:start w:val="1"/>
+      <w:numFmt w:val="lowerRoman"/>
+      <w:lvlText w:val="%1."/>
+      <w:lvlJc w:val="right"/>
+      <w:pPr>
+        <w:ind w:left="720" w:hanging="360"/>
+      </w:pPr>
+    </w:lvl>
+    <w:lvl w:ilvl="1" w:tplc="04090019" w:tentative="1">
+      <w:start w:val="1"/>
+      <w:numFmt w:val="lowerLetter"/>
+      <w:lvlText w:val="%2."/>
+      <w:lvlJc w:val="left"/>
+      <w:pPr>
+        <w:ind w:left="1440" w:hanging="360"/>
+      </w:pPr>
+    </w:lvl>
+    <w:lvl w:ilvl="2" w:tplc="0409001B" w:tentative="1">
+      <w:start w:val="1"/>
+      <w:numFmt w:val="lowerRoman"/>
+      <w:lvlText w:val="%3."/>
+      <w:lvlJc w:val="right"/>
+      <w:pPr>
+        <w:ind w:left="2160" w:hanging="180"/>
+      </w:pPr>
+    </w:lvl>
+    <w:lvl w:ilvl="3" w:tplc="0409000F" w:tentative="1">
+      <w:start w:val="1"/>
+      <w:numFmt w:val="decimal"/>
+      <w:lvlText w:val="%4."/>
+      <w:lvlJc w:val="left"/>
+      <w:pPr>
+        <w:ind w:left="2880" w:hanging="360"/>
+      </w:pPr>
+    </w:lvl>
+    <w:lvl w:ilvl="4" w:tplc="04090019" w:tentative="1">
+      <w:start w:val="1"/>
+      <w:numFmt w:val="lowerLetter"/>
+      <w:lvlText w:val="%5."/>
+      <w:lvlJc w:val="left"/>
+      <w:pPr>
+        <w:ind w:left="3600" w:hanging="360"/>
+      </w:pPr>
+    </w:lvl>
+    <w:lvl w:ilvl="5" w:tplc="0409001B" w:tentative="1">
+      <w:start w:val="1"/>
+      <w:numFmt w:val="lowerRoman"/>
+      <w:lvlText w:val="%6."/>
+      <w:lvlJc w:val="right"/>
+      <w:pPr>
+        <w:ind w:left="4320" w:hanging="180"/>
+      </w:pPr>
+    </w:lvl>
+    <w:lvl w:ilvl="6" w:tplc="0409000F" w:tentative="1">
+      <w:start w:val="1"/>
+      <w:numFmt w:val="decimal"/>
+      <w:lvlText w:val="%7."/>
+      <w:lvlJc w:val="left"/>
+      <w:pPr>
+        <w:ind w:left="5040" w:hanging="360"/>
+      </w:pPr>
+    </w:lvl>
+    <w:lvl w:ilvl="7" w:tplc="04090019" w:tentative="1">
+      <w:start w:val="1"/>
+      <w:numFmt w:val="lowerLetter"/>
+      <w:lvlText w:val="%8."/>
+      <w:lvlJc w:val="left"/>
+      <w:pPr>
+        <w:ind w:left="5760" w:hanging="360"/>
+      </w:pPr>
+    </w:lvl>
+    <w:lvl w:ilvl="8" w:tplc="0409001B" w:tentative="1">
+      <w:start w:val="1"/>
+      <w:numFmt w:val="lowerRoman"/>
+      <w:lvlText w:val="%9."/>
+      <w:lvlJc w:val="right"/>
+      <w:pPr>
+        <w:ind w:left="6480" w:hanging="180"/>
+      </w:pPr>
+    </w:lvl>
+  </w:abstractNum>
+  <w:abstractNum w:abstractNumId="1" w15:restartNumberingAfterBreak="0">
     <w:nsid w:val="097049B0"/>
     <w:multiLevelType w:val="multilevel"/>
     <w:tmpl w:val="3C6093AA"/>
@@ -17256,7 +19144,7 @@
       </w:rPr>
     </w:lvl>
   </w:abstractNum>
-  <w:abstractNum w:abstractNumId="1" w15:restartNumberingAfterBreak="0">
+  <w:abstractNum w:abstractNumId="2" w15:restartNumberingAfterBreak="0">
     <w:nsid w:val="21614288"/>
     <w:multiLevelType w:val="hybridMultilevel"/>
     <w:tmpl w:val="1E78236E"/>
@@ -17342,7 +19230,7 @@
       </w:pPr>
     </w:lvl>
   </w:abstractNum>
-  <w:abstractNum w:abstractNumId="2" w15:restartNumberingAfterBreak="0">
+  <w:abstractNum w:abstractNumId="3" w15:restartNumberingAfterBreak="0">
     <w:nsid w:val="224B4913"/>
     <w:multiLevelType w:val="multilevel"/>
     <w:tmpl w:val="DFD0CB02"/>
@@ -17428,10 +19316,10 @@
       </w:pPr>
     </w:lvl>
   </w:abstractNum>
-  <w:abstractNum w:abstractNumId="3" w15:restartNumberingAfterBreak="0">
+  <w:abstractNum w:abstractNumId="4" w15:restartNumberingAfterBreak="0">
     <w:nsid w:val="25804957"/>
     <w:multiLevelType w:val="multilevel"/>
-    <w:tmpl w:val="C802771C"/>
+    <w:tmpl w:val="389C2CCE"/>
     <w:lvl w:ilvl="0">
       <w:start w:val="1"/>
       <w:numFmt w:val="decimal"/>
@@ -17440,6 +19328,9 @@
       <w:pPr>
         <w:ind w:left="720" w:hanging="360"/>
       </w:pPr>
+      <w:rPr>
+        <w:color w:val="auto"/>
+      </w:rPr>
     </w:lvl>
     <w:lvl w:ilvl="1">
       <w:start w:val="1"/>
@@ -17514,7 +19405,7 @@
       </w:pPr>
     </w:lvl>
   </w:abstractNum>
-  <w:abstractNum w:abstractNumId="4" w15:restartNumberingAfterBreak="0">
+  <w:abstractNum w:abstractNumId="5" w15:restartNumberingAfterBreak="0">
     <w:nsid w:val="25F02097"/>
     <w:multiLevelType w:val="multilevel"/>
     <w:tmpl w:val="DFD0CB02"/>
@@ -17600,7 +19491,7 @@
       </w:pPr>
     </w:lvl>
   </w:abstractNum>
-  <w:abstractNum w:abstractNumId="5" w15:restartNumberingAfterBreak="0">
+  <w:abstractNum w:abstractNumId="6" w15:restartNumberingAfterBreak="0">
     <w:nsid w:val="2B4419D6"/>
     <w:multiLevelType w:val="multilevel"/>
     <w:tmpl w:val="A91E77BE"/>
@@ -17749,7 +19640,93 @@
       </w:rPr>
     </w:lvl>
   </w:abstractNum>
-  <w:abstractNum w:abstractNumId="6" w15:restartNumberingAfterBreak="0">
+  <w:abstractNum w:abstractNumId="7" w15:restartNumberingAfterBreak="0">
+    <w:nsid w:val="33A91F9C"/>
+    <w:multiLevelType w:val="hybridMultilevel"/>
+    <w:tmpl w:val="DB96A748"/>
+    <w:lvl w:ilvl="0" w:tplc="0409001B">
+      <w:start w:val="1"/>
+      <w:numFmt w:val="lowerRoman"/>
+      <w:lvlText w:val="%1."/>
+      <w:lvlJc w:val="right"/>
+      <w:pPr>
+        <w:ind w:left="720" w:hanging="360"/>
+      </w:pPr>
+    </w:lvl>
+    <w:lvl w:ilvl="1" w:tplc="04090019" w:tentative="1">
+      <w:start w:val="1"/>
+      <w:numFmt w:val="lowerLetter"/>
+      <w:lvlText w:val="%2."/>
+      <w:lvlJc w:val="left"/>
+      <w:pPr>
+        <w:ind w:left="1440" w:hanging="360"/>
+      </w:pPr>
+    </w:lvl>
+    <w:lvl w:ilvl="2" w:tplc="0409001B" w:tentative="1">
+      <w:start w:val="1"/>
+      <w:numFmt w:val="lowerRoman"/>
+      <w:lvlText w:val="%3."/>
+      <w:lvlJc w:val="right"/>
+      <w:pPr>
+        <w:ind w:left="2160" w:hanging="180"/>
+      </w:pPr>
+    </w:lvl>
+    <w:lvl w:ilvl="3" w:tplc="0409000F" w:tentative="1">
+      <w:start w:val="1"/>
+      <w:numFmt w:val="decimal"/>
+      <w:lvlText w:val="%4."/>
+      <w:lvlJc w:val="left"/>
+      <w:pPr>
+        <w:ind w:left="2880" w:hanging="360"/>
+      </w:pPr>
+    </w:lvl>
+    <w:lvl w:ilvl="4" w:tplc="04090019" w:tentative="1">
+      <w:start w:val="1"/>
+      <w:numFmt w:val="lowerLetter"/>
+      <w:lvlText w:val="%5."/>
+      <w:lvlJc w:val="left"/>
+      <w:pPr>
+        <w:ind w:left="3600" w:hanging="360"/>
+      </w:pPr>
+    </w:lvl>
+    <w:lvl w:ilvl="5" w:tplc="0409001B" w:tentative="1">
+      <w:start w:val="1"/>
+      <w:numFmt w:val="lowerRoman"/>
+      <w:lvlText w:val="%6."/>
+      <w:lvlJc w:val="right"/>
+      <w:pPr>
+        <w:ind w:left="4320" w:hanging="180"/>
+      </w:pPr>
+    </w:lvl>
+    <w:lvl w:ilvl="6" w:tplc="0409000F" w:tentative="1">
+      <w:start w:val="1"/>
+      <w:numFmt w:val="decimal"/>
+      <w:lvlText w:val="%7."/>
+      <w:lvlJc w:val="left"/>
+      <w:pPr>
+        <w:ind w:left="5040" w:hanging="360"/>
+      </w:pPr>
+    </w:lvl>
+    <w:lvl w:ilvl="7" w:tplc="04090019" w:tentative="1">
+      <w:start w:val="1"/>
+      <w:numFmt w:val="lowerLetter"/>
+      <w:lvlText w:val="%8."/>
+      <w:lvlJc w:val="left"/>
+      <w:pPr>
+        <w:ind w:left="5760" w:hanging="360"/>
+      </w:pPr>
+    </w:lvl>
+    <w:lvl w:ilvl="8" w:tplc="0409001B" w:tentative="1">
+      <w:start w:val="1"/>
+      <w:numFmt w:val="lowerRoman"/>
+      <w:lvlText w:val="%9."/>
+      <w:lvlJc w:val="right"/>
+      <w:pPr>
+        <w:ind w:left="6480" w:hanging="180"/>
+      </w:pPr>
+    </w:lvl>
+  </w:abstractNum>
+  <w:abstractNum w:abstractNumId="8" w15:restartNumberingAfterBreak="0">
     <w:nsid w:val="37434583"/>
     <w:multiLevelType w:val="multilevel"/>
     <w:tmpl w:val="C56A0256"/>
@@ -17862,7 +19839,7 @@
       </w:rPr>
     </w:lvl>
   </w:abstractNum>
-  <w:abstractNum w:abstractNumId="7" w15:restartNumberingAfterBreak="0">
+  <w:abstractNum w:abstractNumId="9" w15:restartNumberingAfterBreak="0">
     <w:nsid w:val="39E121A9"/>
     <w:multiLevelType w:val="hybridMultilevel"/>
     <w:tmpl w:val="23D62E04"/>
@@ -17948,7 +19925,7 @@
       </w:pPr>
     </w:lvl>
   </w:abstractNum>
-  <w:abstractNum w:abstractNumId="8" w15:restartNumberingAfterBreak="0">
+  <w:abstractNum w:abstractNumId="10" w15:restartNumberingAfterBreak="0">
     <w:nsid w:val="3E47602E"/>
     <w:multiLevelType w:val="multilevel"/>
     <w:tmpl w:val="EDDEE52C"/>
@@ -18077,7 +20054,7 @@
       </w:rPr>
     </w:lvl>
   </w:abstractNum>
-  <w:abstractNum w:abstractNumId="9" w15:restartNumberingAfterBreak="0">
+  <w:abstractNum w:abstractNumId="11" w15:restartNumberingAfterBreak="0">
     <w:nsid w:val="47FC4DB2"/>
     <w:multiLevelType w:val="multilevel"/>
     <w:tmpl w:val="75BC39F8"/>
@@ -18168,7 +20145,7 @@
       </w:pPr>
     </w:lvl>
   </w:abstractNum>
-  <w:abstractNum w:abstractNumId="10" w15:restartNumberingAfterBreak="0">
+  <w:abstractNum w:abstractNumId="12" w15:restartNumberingAfterBreak="0">
     <w:nsid w:val="520F539F"/>
     <w:multiLevelType w:val="multilevel"/>
     <w:tmpl w:val="DFD0CB02"/>
@@ -18254,7 +20231,7 @@
       </w:pPr>
     </w:lvl>
   </w:abstractNum>
-  <w:abstractNum w:abstractNumId="11" w15:restartNumberingAfterBreak="0">
+  <w:abstractNum w:abstractNumId="13" w15:restartNumberingAfterBreak="0">
     <w:nsid w:val="570A6391"/>
     <w:multiLevelType w:val="multilevel"/>
     <w:tmpl w:val="D7661AE8"/>
@@ -18340,7 +20317,7 @@
       </w:pPr>
     </w:lvl>
   </w:abstractNum>
-  <w:abstractNum w:abstractNumId="12" w15:restartNumberingAfterBreak="0">
+  <w:abstractNum w:abstractNumId="14" w15:restartNumberingAfterBreak="0">
     <w:nsid w:val="58090B8B"/>
     <w:multiLevelType w:val="multilevel"/>
     <w:tmpl w:val="0409001F"/>
@@ -18426,7 +20403,7 @@
       </w:pPr>
     </w:lvl>
   </w:abstractNum>
-  <w:abstractNum w:abstractNumId="13" w15:restartNumberingAfterBreak="0">
+  <w:abstractNum w:abstractNumId="15" w15:restartNumberingAfterBreak="0">
     <w:nsid w:val="59A8516D"/>
     <w:multiLevelType w:val="multilevel"/>
     <w:tmpl w:val="171296F4"/>
@@ -18512,7 +20489,7 @@
       </w:pPr>
     </w:lvl>
   </w:abstractNum>
-  <w:abstractNum w:abstractNumId="14" w15:restartNumberingAfterBreak="0">
+  <w:abstractNum w:abstractNumId="16" w15:restartNumberingAfterBreak="0">
     <w:nsid w:val="5AD15F94"/>
     <w:multiLevelType w:val="multilevel"/>
     <w:tmpl w:val="D6D8A386"/>
@@ -18598,7 +20575,7 @@
       </w:pPr>
     </w:lvl>
   </w:abstractNum>
-  <w:abstractNum w:abstractNumId="15" w15:restartNumberingAfterBreak="0">
+  <w:abstractNum w:abstractNumId="17" w15:restartNumberingAfterBreak="0">
     <w:nsid w:val="5DE2620B"/>
     <w:multiLevelType w:val="multilevel"/>
     <w:tmpl w:val="F6C47A1C"/>
@@ -18711,7 +20688,7 @@
       </w:rPr>
     </w:lvl>
   </w:abstractNum>
-  <w:abstractNum w:abstractNumId="16" w15:restartNumberingAfterBreak="0">
+  <w:abstractNum w:abstractNumId="18" w15:restartNumberingAfterBreak="0">
     <w:nsid w:val="638956E5"/>
     <w:multiLevelType w:val="hybridMultilevel"/>
     <w:tmpl w:val="CA665F9E"/>
@@ -18797,7 +20774,7 @@
       </w:pPr>
     </w:lvl>
   </w:abstractNum>
-  <w:abstractNum w:abstractNumId="17" w15:restartNumberingAfterBreak="0">
+  <w:abstractNum w:abstractNumId="19" w15:restartNumberingAfterBreak="0">
     <w:nsid w:val="68B4163C"/>
     <w:multiLevelType w:val="multilevel"/>
     <w:tmpl w:val="DFD0CB02"/>
@@ -18919,7 +20896,7 @@
       </w:rPr>
     </w:lvl>
   </w:abstractNum>
-  <w:abstractNum w:abstractNumId="18" w15:restartNumberingAfterBreak="0">
+  <w:abstractNum w:abstractNumId="20" w15:restartNumberingAfterBreak="0">
     <w:nsid w:val="6C833B0B"/>
     <w:multiLevelType w:val="multilevel"/>
     <w:tmpl w:val="C5DE6F68"/>
@@ -19032,7 +21009,7 @@
       </w:rPr>
     </w:lvl>
   </w:abstractNum>
-  <w:abstractNum w:abstractNumId="19" w15:restartNumberingAfterBreak="0">
+  <w:abstractNum w:abstractNumId="21" w15:restartNumberingAfterBreak="0">
     <w:nsid w:val="715B0FF0"/>
     <w:multiLevelType w:val="multilevel"/>
     <w:tmpl w:val="5E44F1C2"/>
@@ -19118,7 +21095,7 @@
       </w:pPr>
     </w:lvl>
   </w:abstractNum>
-  <w:abstractNum w:abstractNumId="20" w15:restartNumberingAfterBreak="0">
+  <w:abstractNum w:abstractNumId="22" w15:restartNumberingAfterBreak="0">
     <w:nsid w:val="75307892"/>
     <w:multiLevelType w:val="multilevel"/>
     <w:tmpl w:val="0409001F"/>
@@ -19204,7 +21181,7 @@
       </w:pPr>
     </w:lvl>
   </w:abstractNum>
-  <w:abstractNum w:abstractNumId="21" w15:restartNumberingAfterBreak="0">
+  <w:abstractNum w:abstractNumId="23" w15:restartNumberingAfterBreak="0">
     <w:nsid w:val="7B397A7B"/>
     <w:multiLevelType w:val="hybridMultilevel"/>
     <w:tmpl w:val="2E94499A"/>
@@ -19290,7 +21267,7 @@
       </w:pPr>
     </w:lvl>
   </w:abstractNum>
-  <w:abstractNum w:abstractNumId="22" w15:restartNumberingAfterBreak="0">
+  <w:abstractNum w:abstractNumId="24" w15:restartNumberingAfterBreak="0">
     <w:nsid w:val="7F135345"/>
     <w:multiLevelType w:val="multilevel"/>
     <w:tmpl w:val="0409001F"/>
@@ -19377,37 +21354,37 @@
     </w:lvl>
   </w:abstractNum>
   <w:num w:numId="1">
+    <w:abstractNumId w:val="16"/>
+  </w:num>
+  <w:num w:numId="2">
+    <w:abstractNumId w:val="21"/>
+  </w:num>
+  <w:num w:numId="3">
+    <w:abstractNumId w:val="17"/>
+  </w:num>
+  <w:num w:numId="4">
+    <w:abstractNumId w:val="8"/>
+  </w:num>
+  <w:num w:numId="5">
+    <w:abstractNumId w:val="4"/>
+  </w:num>
+  <w:num w:numId="6">
+    <w:abstractNumId w:val="24"/>
+  </w:num>
+  <w:num w:numId="7">
     <w:abstractNumId w:val="14"/>
   </w:num>
-  <w:num w:numId="2">
-    <w:abstractNumId w:val="19"/>
-  </w:num>
-  <w:num w:numId="3">
-    <w:abstractNumId w:val="15"/>
-  </w:num>
-  <w:num w:numId="4">
-    <w:abstractNumId w:val="6"/>
-  </w:num>
-  <w:num w:numId="5">
-    <w:abstractNumId w:val="3"/>
-  </w:num>
-  <w:num w:numId="6">
+  <w:num w:numId="8">
     <w:abstractNumId w:val="22"/>
   </w:num>
-  <w:num w:numId="7">
-    <w:abstractNumId w:val="12"/>
-  </w:num>
-  <w:num w:numId="8">
-    <w:abstractNumId w:val="20"/>
-  </w:num>
   <w:num w:numId="9">
-    <w:abstractNumId w:val="8"/>
+    <w:abstractNumId w:val="10"/>
   </w:num>
   <w:num w:numId="10">
-    <w:abstractNumId w:val="9"/>
+    <w:abstractNumId w:val="11"/>
   </w:num>
   <w:num w:numId="11">
-    <w:abstractNumId w:val="8"/>
+    <w:abstractNumId w:val="10"/>
     <w:lvlOverride w:ilvl="0">
       <w:startOverride w:val="1"/>
     </w:lvlOverride>
@@ -19437,43 +21414,49 @@
     </w:lvlOverride>
   </w:num>
   <w:num w:numId="12">
-    <w:abstractNumId w:val="0"/>
+    <w:abstractNumId w:val="1"/>
   </w:num>
   <w:num w:numId="13">
-    <w:abstractNumId w:val="16"/>
+    <w:abstractNumId w:val="18"/>
   </w:num>
   <w:num w:numId="14">
+    <w:abstractNumId w:val="9"/>
+  </w:num>
+  <w:num w:numId="15">
+    <w:abstractNumId w:val="15"/>
+  </w:num>
+  <w:num w:numId="16">
+    <w:abstractNumId w:val="5"/>
+  </w:num>
+  <w:num w:numId="17">
+    <w:abstractNumId w:val="13"/>
+  </w:num>
+  <w:num w:numId="18">
+    <w:abstractNumId w:val="20"/>
+  </w:num>
+  <w:num w:numId="19">
+    <w:abstractNumId w:val="23"/>
+  </w:num>
+  <w:num w:numId="20">
+    <w:abstractNumId w:val="2"/>
+  </w:num>
+  <w:num w:numId="21">
+    <w:abstractNumId w:val="3"/>
+  </w:num>
+  <w:num w:numId="22">
+    <w:abstractNumId w:val="12"/>
+  </w:num>
+  <w:num w:numId="23">
+    <w:abstractNumId w:val="6"/>
+  </w:num>
+  <w:num w:numId="24">
+    <w:abstractNumId w:val="19"/>
+  </w:num>
+  <w:num w:numId="25">
     <w:abstractNumId w:val="7"/>
   </w:num>
-  <w:num w:numId="15">
-    <w:abstractNumId w:val="13"/>
-  </w:num>
-  <w:num w:numId="16">
-    <w:abstractNumId w:val="4"/>
-  </w:num>
-  <w:num w:numId="17">
-    <w:abstractNumId w:val="11"/>
-  </w:num>
-  <w:num w:numId="18">
-    <w:abstractNumId w:val="18"/>
-  </w:num>
-  <w:num w:numId="19">
-    <w:abstractNumId w:val="21"/>
-  </w:num>
-  <w:num w:numId="20">
-    <w:abstractNumId w:val="1"/>
-  </w:num>
-  <w:num w:numId="21">
-    <w:abstractNumId w:val="2"/>
-  </w:num>
-  <w:num w:numId="22">
-    <w:abstractNumId w:val="10"/>
-  </w:num>
-  <w:num w:numId="23">
-    <w:abstractNumId w:val="5"/>
-  </w:num>
-  <w:num w:numId="24">
-    <w:abstractNumId w:val="17"/>
+  <w:num w:numId="26">
+    <w:abstractNumId w:val="0"/>
   </w:num>
 </w:numbering>
 </file>
@@ -20109,6 +22092,7 @@
   <w:style w:type="character" w:default="1" w:styleId="DefaultParagraphFont">
     <w:name w:val="Default Paragraph Font"/>
     <w:uiPriority w:val="1"/>
+    <w:semiHidden/>
     <w:unhideWhenUsed/>
   </w:style>
   <w:style w:type="table" w:default="1" w:styleId="TableNormal">

</xml_diff>